<commit_message>
Update programming basics worksheet 1.docx
</commit_message>
<xml_diff>
--- a/programming/programming basics/worksheet 1/programming basics worksheet 1.docx
+++ b/programming/programming basics/worksheet 1/programming basics worksheet 1.docx
@@ -1372,7 +1372,43 @@
           <w:sz w:val="21"/>
           <w:szCs w:val="21"/>
         </w:rPr>
-        <w:t>widthOfRoom</w:t>
+        <w:t>width</w:t>
+      </w:r>
+      <w:r>
+        <w:rPr>
+          <w:rFonts w:ascii="Consolas" w:eastAsia="Times New Roman" w:hAnsi="Consolas"/>
+          <w:color w:val="9CDCFE"/>
+          <w:sz w:val="21"/>
+          <w:szCs w:val="21"/>
+        </w:rPr>
+        <w:t>_o</w:t>
+      </w:r>
+      <w:r>
+        <w:rPr>
+          <w:rFonts w:ascii="Consolas" w:eastAsia="Times New Roman" w:hAnsi="Consolas"/>
+          <w:color w:val="9CDCFE"/>
+          <w:sz w:val="21"/>
+          <w:szCs w:val="21"/>
+        </w:rPr>
+        <w:t>f</w:t>
+      </w:r>
+      <w:r>
+        <w:rPr>
+          <w:rFonts w:ascii="Consolas" w:eastAsia="Times New Roman" w:hAnsi="Consolas"/>
+          <w:color w:val="9CDCFE"/>
+          <w:sz w:val="21"/>
+          <w:szCs w:val="21"/>
+        </w:rPr>
+        <w:t>_r</w:t>
+      </w:r>
+      <w:r>
+        <w:rPr>
+          <w:rFonts w:ascii="Consolas" w:eastAsia="Times New Roman" w:hAnsi="Consolas"/>
+          <w:color w:val="9CDCFE"/>
+          <w:sz w:val="21"/>
+          <w:szCs w:val="21"/>
+        </w:rPr>
+        <w:t>oom</w:t>
       </w:r>
       <w:proofErr w:type="spellEnd"/>
       <w:r>
@@ -1476,7 +1512,43 @@
           <w:sz w:val="21"/>
           <w:szCs w:val="21"/>
         </w:rPr>
-        <w:t>lengthOfRoom</w:t>
+        <w:t>length</w:t>
+      </w:r>
+      <w:r>
+        <w:rPr>
+          <w:rFonts w:ascii="Consolas" w:eastAsia="Times New Roman" w:hAnsi="Consolas"/>
+          <w:color w:val="9CDCFE"/>
+          <w:sz w:val="21"/>
+          <w:szCs w:val="21"/>
+        </w:rPr>
+        <w:t>_o</w:t>
+      </w:r>
+      <w:r>
+        <w:rPr>
+          <w:rFonts w:ascii="Consolas" w:eastAsia="Times New Roman" w:hAnsi="Consolas"/>
+          <w:color w:val="9CDCFE"/>
+          <w:sz w:val="21"/>
+          <w:szCs w:val="21"/>
+        </w:rPr>
+        <w:t>f</w:t>
+      </w:r>
+      <w:r>
+        <w:rPr>
+          <w:rFonts w:ascii="Consolas" w:eastAsia="Times New Roman" w:hAnsi="Consolas"/>
+          <w:color w:val="9CDCFE"/>
+          <w:sz w:val="21"/>
+          <w:szCs w:val="21"/>
+        </w:rPr>
+        <w:t>_r</w:t>
+      </w:r>
+      <w:r>
+        <w:rPr>
+          <w:rFonts w:ascii="Consolas" w:eastAsia="Times New Roman" w:hAnsi="Consolas"/>
+          <w:color w:val="9CDCFE"/>
+          <w:sz w:val="21"/>
+          <w:szCs w:val="21"/>
+        </w:rPr>
+        <w:t>oom</w:t>
       </w:r>
       <w:proofErr w:type="spellEnd"/>
       <w:r>
@@ -1580,7 +1652,43 @@
           <w:sz w:val="21"/>
           <w:szCs w:val="21"/>
         </w:rPr>
-        <w:t>heightOfRoom</w:t>
+        <w:t>height</w:t>
+      </w:r>
+      <w:r>
+        <w:rPr>
+          <w:rFonts w:ascii="Consolas" w:eastAsia="Times New Roman" w:hAnsi="Consolas"/>
+          <w:color w:val="9CDCFE"/>
+          <w:sz w:val="21"/>
+          <w:szCs w:val="21"/>
+        </w:rPr>
+        <w:t>_o</w:t>
+      </w:r>
+      <w:r>
+        <w:rPr>
+          <w:rFonts w:ascii="Consolas" w:eastAsia="Times New Roman" w:hAnsi="Consolas"/>
+          <w:color w:val="9CDCFE"/>
+          <w:sz w:val="21"/>
+          <w:szCs w:val="21"/>
+        </w:rPr>
+        <w:t>f</w:t>
+      </w:r>
+      <w:r>
+        <w:rPr>
+          <w:rFonts w:ascii="Consolas" w:eastAsia="Times New Roman" w:hAnsi="Consolas"/>
+          <w:color w:val="9CDCFE"/>
+          <w:sz w:val="21"/>
+          <w:szCs w:val="21"/>
+        </w:rPr>
+        <w:t>_r</w:t>
+      </w:r>
+      <w:r>
+        <w:rPr>
+          <w:rFonts w:ascii="Consolas" w:eastAsia="Times New Roman" w:hAnsi="Consolas"/>
+          <w:color w:val="9CDCFE"/>
+          <w:sz w:val="21"/>
+          <w:szCs w:val="21"/>
+        </w:rPr>
+        <w:t>oom</w:t>
       </w:r>
       <w:proofErr w:type="spellEnd"/>
       <w:r>
@@ -1696,7 +1804,70 @@
           <w:sz w:val="21"/>
           <w:szCs w:val="21"/>
         </w:rPr>
-        <w:t>totalwidthofunpaintables</w:t>
+        <w:t>total</w:t>
+      </w:r>
+      <w:r>
+        <w:rPr>
+          <w:rFonts w:ascii="Consolas" w:eastAsia="Times New Roman" w:hAnsi="Consolas"/>
+          <w:color w:val="9CDCFE"/>
+          <w:sz w:val="21"/>
+          <w:szCs w:val="21"/>
+        </w:rPr>
+        <w:t>_</w:t>
+      </w:r>
+      <w:r>
+        <w:rPr>
+          <w:rFonts w:ascii="Consolas" w:eastAsia="Times New Roman" w:hAnsi="Consolas"/>
+          <w:color w:val="9CDCFE"/>
+          <w:sz w:val="21"/>
+          <w:szCs w:val="21"/>
+        </w:rPr>
+        <w:t>w</w:t>
+      </w:r>
+      <w:r>
+        <w:rPr>
+          <w:rFonts w:ascii="Consolas" w:eastAsia="Times New Roman" w:hAnsi="Consolas"/>
+          <w:color w:val="9CDCFE"/>
+          <w:sz w:val="21"/>
+          <w:szCs w:val="21"/>
+        </w:rPr>
+        <w:t>idth</w:t>
+      </w:r>
+      <w:r>
+        <w:rPr>
+          <w:rFonts w:ascii="Consolas" w:eastAsia="Times New Roman" w:hAnsi="Consolas"/>
+          <w:color w:val="9CDCFE"/>
+          <w:sz w:val="21"/>
+          <w:szCs w:val="21"/>
+        </w:rPr>
+        <w:t>_o</w:t>
+      </w:r>
+      <w:r>
+        <w:rPr>
+          <w:rFonts w:ascii="Consolas" w:eastAsia="Times New Roman" w:hAnsi="Consolas"/>
+          <w:color w:val="9CDCFE"/>
+          <w:sz w:val="21"/>
+          <w:szCs w:val="21"/>
+        </w:rPr>
+        <w:t>f</w:t>
+      </w:r>
+      <w:r>
+        <w:rPr>
+          <w:rFonts w:ascii="Consolas" w:eastAsia="Times New Roman" w:hAnsi="Consolas"/>
+          <w:color w:val="9CDCFE"/>
+          <w:sz w:val="21"/>
+          <w:szCs w:val="21"/>
+        </w:rPr>
+        <w:t>_u</w:t>
+      </w:r>
+      <w:r>
+        <w:rPr>
+          <w:rFonts w:ascii="Consolas" w:eastAsia="Times New Roman" w:hAnsi="Consolas"/>
+          <w:color w:val="9CDCFE"/>
+          <w:sz w:val="21"/>
+          <w:szCs w:val="21"/>
+        </w:rPr>
+        <w:t>npaintables</w:t>
       </w:r>
       <w:proofErr w:type="spellEnd"/>
       <w:r>
@@ -1820,7 +1991,61 @@
           <w:sz w:val="21"/>
           <w:szCs w:val="21"/>
         </w:rPr>
-        <w:t>totallengthofunpaintables</w:t>
+        <w:t>total</w:t>
+      </w:r>
+      <w:r>
+        <w:rPr>
+          <w:rFonts w:ascii="Consolas" w:eastAsia="Times New Roman" w:hAnsi="Consolas"/>
+          <w:color w:val="9CDCFE"/>
+          <w:sz w:val="21"/>
+          <w:szCs w:val="21"/>
+        </w:rPr>
+        <w:t>_l</w:t>
+      </w:r>
+      <w:r>
+        <w:rPr>
+          <w:rFonts w:ascii="Consolas" w:eastAsia="Times New Roman" w:hAnsi="Consolas"/>
+          <w:color w:val="9CDCFE"/>
+          <w:sz w:val="21"/>
+          <w:szCs w:val="21"/>
+        </w:rPr>
+        <w:t>ength</w:t>
+      </w:r>
+      <w:r>
+        <w:rPr>
+          <w:rFonts w:ascii="Consolas" w:eastAsia="Times New Roman" w:hAnsi="Consolas"/>
+          <w:color w:val="9CDCFE"/>
+          <w:sz w:val="21"/>
+          <w:szCs w:val="21"/>
+        </w:rPr>
+        <w:t>_o</w:t>
+      </w:r>
+      <w:r>
+        <w:rPr>
+          <w:rFonts w:ascii="Consolas" w:eastAsia="Times New Roman" w:hAnsi="Consolas"/>
+          <w:color w:val="9CDCFE"/>
+          <w:sz w:val="21"/>
+          <w:szCs w:val="21"/>
+        </w:rPr>
+        <w:t>f</w:t>
+      </w:r>
+      <w:r>
+        <w:rPr>
+          <w:rFonts w:ascii="Consolas" w:eastAsia="Times New Roman" w:hAnsi="Consolas"/>
+          <w:color w:val="9CDCFE"/>
+          <w:sz w:val="21"/>
+          <w:szCs w:val="21"/>
+        </w:rPr>
+        <w:t>_u</w:t>
+      </w:r>
+      <w:r>
+        <w:rPr>
+          <w:rFonts w:ascii="Consolas" w:eastAsia="Times New Roman" w:hAnsi="Consolas"/>
+          <w:color w:val="9CDCFE"/>
+          <w:sz w:val="21"/>
+          <w:szCs w:val="21"/>
+        </w:rPr>
+        <w:t>npaintables</w:t>
       </w:r>
       <w:proofErr w:type="spellEnd"/>
       <w:r>
@@ -1956,7 +2181,43 @@
           <w:sz w:val="21"/>
           <w:szCs w:val="21"/>
         </w:rPr>
-        <w:t>wallsTotalArea</w:t>
+        <w:t>walls</w:t>
+      </w:r>
+      <w:r>
+        <w:rPr>
+          <w:rFonts w:ascii="Consolas" w:eastAsia="Times New Roman" w:hAnsi="Consolas"/>
+          <w:color w:val="9CDCFE"/>
+          <w:sz w:val="21"/>
+          <w:szCs w:val="21"/>
+        </w:rPr>
+        <w:t>_t</w:t>
+      </w:r>
+      <w:r>
+        <w:rPr>
+          <w:rFonts w:ascii="Consolas" w:eastAsia="Times New Roman" w:hAnsi="Consolas"/>
+          <w:color w:val="9CDCFE"/>
+          <w:sz w:val="21"/>
+          <w:szCs w:val="21"/>
+        </w:rPr>
+        <w:t>otal</w:t>
+      </w:r>
+      <w:r>
+        <w:rPr>
+          <w:rFonts w:ascii="Consolas" w:eastAsia="Times New Roman" w:hAnsi="Consolas"/>
+          <w:color w:val="9CDCFE"/>
+          <w:sz w:val="21"/>
+          <w:szCs w:val="21"/>
+        </w:rPr>
+        <w:t>_a</w:t>
+      </w:r>
+      <w:r>
+        <w:rPr>
+          <w:rFonts w:ascii="Consolas" w:eastAsia="Times New Roman" w:hAnsi="Consolas"/>
+          <w:color w:val="9CDCFE"/>
+          <w:sz w:val="21"/>
+          <w:szCs w:val="21"/>
+        </w:rPr>
+        <w:t>rea</w:t>
       </w:r>
       <w:proofErr w:type="spellEnd"/>
       <w:r>
@@ -1994,7 +2255,43 @@
           <w:sz w:val="21"/>
           <w:szCs w:val="21"/>
         </w:rPr>
-        <w:t>lengthOfRoom</w:t>
+        <w:t>length</w:t>
+      </w:r>
+      <w:r>
+        <w:rPr>
+          <w:rFonts w:ascii="Consolas" w:eastAsia="Times New Roman" w:hAnsi="Consolas"/>
+          <w:color w:val="9CDCFE"/>
+          <w:sz w:val="21"/>
+          <w:szCs w:val="21"/>
+        </w:rPr>
+        <w:t>_o</w:t>
+      </w:r>
+      <w:r>
+        <w:rPr>
+          <w:rFonts w:ascii="Consolas" w:eastAsia="Times New Roman" w:hAnsi="Consolas"/>
+          <w:color w:val="9CDCFE"/>
+          <w:sz w:val="21"/>
+          <w:szCs w:val="21"/>
+        </w:rPr>
+        <w:t>f</w:t>
+      </w:r>
+      <w:r>
+        <w:rPr>
+          <w:rFonts w:ascii="Consolas" w:eastAsia="Times New Roman" w:hAnsi="Consolas"/>
+          <w:color w:val="9CDCFE"/>
+          <w:sz w:val="21"/>
+          <w:szCs w:val="21"/>
+        </w:rPr>
+        <w:t>_r</w:t>
+      </w:r>
+      <w:r>
+        <w:rPr>
+          <w:rFonts w:ascii="Consolas" w:eastAsia="Times New Roman" w:hAnsi="Consolas"/>
+          <w:color w:val="9CDCFE"/>
+          <w:sz w:val="21"/>
+          <w:szCs w:val="21"/>
+        </w:rPr>
+        <w:t>oom</w:t>
       </w:r>
       <w:proofErr w:type="spellEnd"/>
       <w:r>
@@ -2032,7 +2329,43 @@
           <w:sz w:val="21"/>
           <w:szCs w:val="21"/>
         </w:rPr>
-        <w:t>heightOfRoom</w:t>
+        <w:t>height</w:t>
+      </w:r>
+      <w:r>
+        <w:rPr>
+          <w:rFonts w:ascii="Consolas" w:eastAsia="Times New Roman" w:hAnsi="Consolas"/>
+          <w:color w:val="9CDCFE"/>
+          <w:sz w:val="21"/>
+          <w:szCs w:val="21"/>
+        </w:rPr>
+        <w:t>_o</w:t>
+      </w:r>
+      <w:r>
+        <w:rPr>
+          <w:rFonts w:ascii="Consolas" w:eastAsia="Times New Roman" w:hAnsi="Consolas"/>
+          <w:color w:val="9CDCFE"/>
+          <w:sz w:val="21"/>
+          <w:szCs w:val="21"/>
+        </w:rPr>
+        <w:t>f</w:t>
+      </w:r>
+      <w:r>
+        <w:rPr>
+          <w:rFonts w:ascii="Consolas" w:eastAsia="Times New Roman" w:hAnsi="Consolas"/>
+          <w:color w:val="9CDCFE"/>
+          <w:sz w:val="21"/>
+          <w:szCs w:val="21"/>
+        </w:rPr>
+        <w:t>_r</w:t>
+      </w:r>
+      <w:r>
+        <w:rPr>
+          <w:rFonts w:ascii="Consolas" w:eastAsia="Times New Roman" w:hAnsi="Consolas"/>
+          <w:color w:val="9CDCFE"/>
+          <w:sz w:val="21"/>
+          <w:szCs w:val="21"/>
+        </w:rPr>
+        <w:t>oom</w:t>
       </w:r>
       <w:proofErr w:type="spellEnd"/>
       <w:r>
@@ -2091,7 +2424,43 @@
           <w:sz w:val="21"/>
           <w:szCs w:val="21"/>
         </w:rPr>
-        <w:t>floorAndCeiling</w:t>
+        <w:t>floor</w:t>
+      </w:r>
+      <w:r>
+        <w:rPr>
+          <w:rFonts w:ascii="Consolas" w:eastAsia="Times New Roman" w:hAnsi="Consolas"/>
+          <w:color w:val="9CDCFE"/>
+          <w:sz w:val="21"/>
+          <w:szCs w:val="21"/>
+        </w:rPr>
+        <w:t>_a</w:t>
+      </w:r>
+      <w:r>
+        <w:rPr>
+          <w:rFonts w:ascii="Consolas" w:eastAsia="Times New Roman" w:hAnsi="Consolas"/>
+          <w:color w:val="9CDCFE"/>
+          <w:sz w:val="21"/>
+          <w:szCs w:val="21"/>
+        </w:rPr>
+        <w:t>nd</w:t>
+      </w:r>
+      <w:r>
+        <w:rPr>
+          <w:rFonts w:ascii="Consolas" w:eastAsia="Times New Roman" w:hAnsi="Consolas"/>
+          <w:color w:val="9CDCFE"/>
+          <w:sz w:val="21"/>
+          <w:szCs w:val="21"/>
+        </w:rPr>
+        <w:t>_c</w:t>
+      </w:r>
+      <w:r>
+        <w:rPr>
+          <w:rFonts w:ascii="Consolas" w:eastAsia="Times New Roman" w:hAnsi="Consolas"/>
+          <w:color w:val="9CDCFE"/>
+          <w:sz w:val="21"/>
+          <w:szCs w:val="21"/>
+        </w:rPr>
+        <w:t>eiling</w:t>
       </w:r>
       <w:proofErr w:type="spellEnd"/>
       <w:r>
@@ -2120,7 +2489,43 @@
           <w:sz w:val="21"/>
           <w:szCs w:val="21"/>
         </w:rPr>
-        <w:t>lengthOfRoom</w:t>
+        <w:t>length</w:t>
+      </w:r>
+      <w:r>
+        <w:rPr>
+          <w:rFonts w:ascii="Consolas" w:eastAsia="Times New Roman" w:hAnsi="Consolas"/>
+          <w:color w:val="9CDCFE"/>
+          <w:sz w:val="21"/>
+          <w:szCs w:val="21"/>
+        </w:rPr>
+        <w:t>_o</w:t>
+      </w:r>
+      <w:r>
+        <w:rPr>
+          <w:rFonts w:ascii="Consolas" w:eastAsia="Times New Roman" w:hAnsi="Consolas"/>
+          <w:color w:val="9CDCFE"/>
+          <w:sz w:val="21"/>
+          <w:szCs w:val="21"/>
+        </w:rPr>
+        <w:t>f</w:t>
+      </w:r>
+      <w:r>
+        <w:rPr>
+          <w:rFonts w:ascii="Consolas" w:eastAsia="Times New Roman" w:hAnsi="Consolas"/>
+          <w:color w:val="9CDCFE"/>
+          <w:sz w:val="21"/>
+          <w:szCs w:val="21"/>
+        </w:rPr>
+        <w:t>_r</w:t>
+      </w:r>
+      <w:r>
+        <w:rPr>
+          <w:rFonts w:ascii="Consolas" w:eastAsia="Times New Roman" w:hAnsi="Consolas"/>
+          <w:color w:val="9CDCFE"/>
+          <w:sz w:val="21"/>
+          <w:szCs w:val="21"/>
+        </w:rPr>
+        <w:t>oom</w:t>
       </w:r>
       <w:proofErr w:type="spellEnd"/>
       <w:r>
@@ -2158,7 +2563,43 @@
           <w:sz w:val="21"/>
           <w:szCs w:val="21"/>
         </w:rPr>
-        <w:t>widthOfRoom</w:t>
+        <w:t>width</w:t>
+      </w:r>
+      <w:r>
+        <w:rPr>
+          <w:rFonts w:ascii="Consolas" w:eastAsia="Times New Roman" w:hAnsi="Consolas"/>
+          <w:color w:val="9CDCFE"/>
+          <w:sz w:val="21"/>
+          <w:szCs w:val="21"/>
+        </w:rPr>
+        <w:t>_o</w:t>
+      </w:r>
+      <w:r>
+        <w:rPr>
+          <w:rFonts w:ascii="Consolas" w:eastAsia="Times New Roman" w:hAnsi="Consolas"/>
+          <w:color w:val="9CDCFE"/>
+          <w:sz w:val="21"/>
+          <w:szCs w:val="21"/>
+        </w:rPr>
+        <w:t>f</w:t>
+      </w:r>
+      <w:r>
+        <w:rPr>
+          <w:rFonts w:ascii="Consolas" w:eastAsia="Times New Roman" w:hAnsi="Consolas"/>
+          <w:color w:val="9CDCFE"/>
+          <w:sz w:val="21"/>
+          <w:szCs w:val="21"/>
+        </w:rPr>
+        <w:t>_r</w:t>
+      </w:r>
+      <w:r>
+        <w:rPr>
+          <w:rFonts w:ascii="Consolas" w:eastAsia="Times New Roman" w:hAnsi="Consolas"/>
+          <w:color w:val="9CDCFE"/>
+          <w:sz w:val="21"/>
+          <w:szCs w:val="21"/>
+        </w:rPr>
+        <w:t>oom</w:t>
       </w:r>
       <w:proofErr w:type="spellEnd"/>
       <w:r>
@@ -2217,7 +2658,43 @@
           <w:sz w:val="21"/>
           <w:szCs w:val="21"/>
         </w:rPr>
-        <w:t>areaOfUnpaintables</w:t>
+        <w:t>area</w:t>
+      </w:r>
+      <w:r>
+        <w:rPr>
+          <w:rFonts w:ascii="Consolas" w:eastAsia="Times New Roman" w:hAnsi="Consolas"/>
+          <w:color w:val="9CDCFE"/>
+          <w:sz w:val="21"/>
+          <w:szCs w:val="21"/>
+        </w:rPr>
+        <w:t>_o</w:t>
+      </w:r>
+      <w:r>
+        <w:rPr>
+          <w:rFonts w:ascii="Consolas" w:eastAsia="Times New Roman" w:hAnsi="Consolas"/>
+          <w:color w:val="9CDCFE"/>
+          <w:sz w:val="21"/>
+          <w:szCs w:val="21"/>
+        </w:rPr>
+        <w:t>f</w:t>
+      </w:r>
+      <w:r>
+        <w:rPr>
+          <w:rFonts w:ascii="Consolas" w:eastAsia="Times New Roman" w:hAnsi="Consolas"/>
+          <w:color w:val="9CDCFE"/>
+          <w:sz w:val="21"/>
+          <w:szCs w:val="21"/>
+        </w:rPr>
+        <w:t>_u</w:t>
+      </w:r>
+      <w:r>
+        <w:rPr>
+          <w:rFonts w:ascii="Consolas" w:eastAsia="Times New Roman" w:hAnsi="Consolas"/>
+          <w:color w:val="9CDCFE"/>
+          <w:sz w:val="21"/>
+          <w:szCs w:val="21"/>
+        </w:rPr>
+        <w:t>npaintables</w:t>
       </w:r>
       <w:proofErr w:type="spellEnd"/>
       <w:r>
@@ -2255,7 +2732,61 @@
           <w:sz w:val="21"/>
           <w:szCs w:val="21"/>
         </w:rPr>
-        <w:t>totalwidthofunpaintables</w:t>
+        <w:t>total</w:t>
+      </w:r>
+      <w:r>
+        <w:rPr>
+          <w:rFonts w:ascii="Consolas" w:eastAsia="Times New Roman" w:hAnsi="Consolas"/>
+          <w:color w:val="9CDCFE"/>
+          <w:sz w:val="21"/>
+          <w:szCs w:val="21"/>
+        </w:rPr>
+        <w:t>_</w:t>
+      </w:r>
+      <w:r>
+        <w:rPr>
+          <w:rFonts w:ascii="Consolas" w:eastAsia="Times New Roman" w:hAnsi="Consolas"/>
+          <w:color w:val="9CDCFE"/>
+          <w:sz w:val="21"/>
+          <w:szCs w:val="21"/>
+        </w:rPr>
+        <w:t>width</w:t>
+      </w:r>
+      <w:r>
+        <w:rPr>
+          <w:rFonts w:ascii="Consolas" w:eastAsia="Times New Roman" w:hAnsi="Consolas"/>
+          <w:color w:val="9CDCFE"/>
+          <w:sz w:val="21"/>
+          <w:szCs w:val="21"/>
+        </w:rPr>
+        <w:t>_</w:t>
+      </w:r>
+      <w:r>
+        <w:rPr>
+          <w:rFonts w:ascii="Consolas" w:eastAsia="Times New Roman" w:hAnsi="Consolas"/>
+          <w:color w:val="9CDCFE"/>
+          <w:sz w:val="21"/>
+          <w:szCs w:val="21"/>
+        </w:rPr>
+        <w:t>of</w:t>
+      </w:r>
+      <w:r>
+        <w:rPr>
+          <w:rFonts w:ascii="Consolas" w:eastAsia="Times New Roman" w:hAnsi="Consolas"/>
+          <w:color w:val="9CDCFE"/>
+          <w:sz w:val="21"/>
+          <w:szCs w:val="21"/>
+        </w:rPr>
+        <w:t>_</w:t>
+      </w:r>
+      <w:r>
+        <w:rPr>
+          <w:rFonts w:ascii="Consolas" w:eastAsia="Times New Roman" w:hAnsi="Consolas"/>
+          <w:color w:val="9CDCFE"/>
+          <w:sz w:val="21"/>
+          <w:szCs w:val="21"/>
+        </w:rPr>
+        <w:t>unpaintables</w:t>
       </w:r>
       <w:proofErr w:type="spellEnd"/>
       <w:r>
@@ -2293,7 +2824,61 @@
           <w:sz w:val="21"/>
           <w:szCs w:val="21"/>
         </w:rPr>
-        <w:t>totallengthofunpaintables</w:t>
+        <w:t>total</w:t>
+      </w:r>
+      <w:r>
+        <w:rPr>
+          <w:rFonts w:ascii="Consolas" w:eastAsia="Times New Roman" w:hAnsi="Consolas"/>
+          <w:color w:val="9CDCFE"/>
+          <w:sz w:val="21"/>
+          <w:szCs w:val="21"/>
+        </w:rPr>
+        <w:t>_</w:t>
+      </w:r>
+      <w:r>
+        <w:rPr>
+          <w:rFonts w:ascii="Consolas" w:eastAsia="Times New Roman" w:hAnsi="Consolas"/>
+          <w:color w:val="9CDCFE"/>
+          <w:sz w:val="21"/>
+          <w:szCs w:val="21"/>
+        </w:rPr>
+        <w:t>length</w:t>
+      </w:r>
+      <w:r>
+        <w:rPr>
+          <w:rFonts w:ascii="Consolas" w:eastAsia="Times New Roman" w:hAnsi="Consolas"/>
+          <w:color w:val="9CDCFE"/>
+          <w:sz w:val="21"/>
+          <w:szCs w:val="21"/>
+        </w:rPr>
+        <w:t>_</w:t>
+      </w:r>
+      <w:r>
+        <w:rPr>
+          <w:rFonts w:ascii="Consolas" w:eastAsia="Times New Roman" w:hAnsi="Consolas"/>
+          <w:color w:val="9CDCFE"/>
+          <w:sz w:val="21"/>
+          <w:szCs w:val="21"/>
+        </w:rPr>
+        <w:t>of</w:t>
+      </w:r>
+      <w:r>
+        <w:rPr>
+          <w:rFonts w:ascii="Consolas" w:eastAsia="Times New Roman" w:hAnsi="Consolas"/>
+          <w:color w:val="9CDCFE"/>
+          <w:sz w:val="21"/>
+          <w:szCs w:val="21"/>
+        </w:rPr>
+        <w:t>_</w:t>
+      </w:r>
+      <w:r>
+        <w:rPr>
+          <w:rFonts w:ascii="Consolas" w:eastAsia="Times New Roman" w:hAnsi="Consolas"/>
+          <w:color w:val="9CDCFE"/>
+          <w:sz w:val="21"/>
+          <w:szCs w:val="21"/>
+        </w:rPr>
+        <w:t>unpaintables</w:t>
       </w:r>
       <w:proofErr w:type="spellEnd"/>
     </w:p>
@@ -2328,7 +2913,25 @@
           <w:sz w:val="21"/>
           <w:szCs w:val="21"/>
         </w:rPr>
-        <w:t>litreOfPaint</w:t>
+        <w:t>litre</w:t>
+      </w:r>
+      <w:r>
+        <w:rPr>
+          <w:rFonts w:ascii="Consolas" w:eastAsia="Times New Roman" w:hAnsi="Consolas"/>
+          <w:color w:val="9CDCFE"/>
+          <w:sz w:val="21"/>
+          <w:szCs w:val="21"/>
+        </w:rPr>
+        <w:t>_of_p</w:t>
+      </w:r>
+      <w:r>
+        <w:rPr>
+          <w:rFonts w:ascii="Consolas" w:eastAsia="Times New Roman" w:hAnsi="Consolas"/>
+          <w:color w:val="9CDCFE"/>
+          <w:sz w:val="21"/>
+          <w:szCs w:val="21"/>
+        </w:rPr>
+        <w:t>aint</w:t>
       </w:r>
       <w:proofErr w:type="spellEnd"/>
       <w:r>
@@ -2399,7 +3002,43 @@
           <w:sz w:val="21"/>
           <w:szCs w:val="21"/>
         </w:rPr>
-        <w:t>totalLitresNeeded</w:t>
+        <w:t>total</w:t>
+      </w:r>
+      <w:r>
+        <w:rPr>
+          <w:rFonts w:ascii="Consolas" w:eastAsia="Times New Roman" w:hAnsi="Consolas"/>
+          <w:color w:val="9CDCFE"/>
+          <w:sz w:val="21"/>
+          <w:szCs w:val="21"/>
+        </w:rPr>
+        <w:t>_l</w:t>
+      </w:r>
+      <w:r>
+        <w:rPr>
+          <w:rFonts w:ascii="Consolas" w:eastAsia="Times New Roman" w:hAnsi="Consolas"/>
+          <w:color w:val="9CDCFE"/>
+          <w:sz w:val="21"/>
+          <w:szCs w:val="21"/>
+        </w:rPr>
+        <w:t>itres</w:t>
+      </w:r>
+      <w:r>
+        <w:rPr>
+          <w:rFonts w:ascii="Consolas" w:eastAsia="Times New Roman" w:hAnsi="Consolas"/>
+          <w:color w:val="9CDCFE"/>
+          <w:sz w:val="21"/>
+          <w:szCs w:val="21"/>
+        </w:rPr>
+        <w:t>_n</w:t>
+      </w:r>
+      <w:r>
+        <w:rPr>
+          <w:rFonts w:ascii="Consolas" w:eastAsia="Times New Roman" w:hAnsi="Consolas"/>
+          <w:color w:val="9CDCFE"/>
+          <w:sz w:val="21"/>
+          <w:szCs w:val="21"/>
+        </w:rPr>
+        <w:t>eeded</w:t>
       </w:r>
       <w:proofErr w:type="spellEnd"/>
       <w:r>
@@ -2437,7 +3076,43 @@
           <w:sz w:val="21"/>
           <w:szCs w:val="21"/>
         </w:rPr>
-        <w:t>wallsTotalArea</w:t>
+        <w:t>walls</w:t>
+      </w:r>
+      <w:r>
+        <w:rPr>
+          <w:rFonts w:ascii="Consolas" w:eastAsia="Times New Roman" w:hAnsi="Consolas"/>
+          <w:color w:val="9CDCFE"/>
+          <w:sz w:val="21"/>
+          <w:szCs w:val="21"/>
+        </w:rPr>
+        <w:t>_t</w:t>
+      </w:r>
+      <w:r>
+        <w:rPr>
+          <w:rFonts w:ascii="Consolas" w:eastAsia="Times New Roman" w:hAnsi="Consolas"/>
+          <w:color w:val="9CDCFE"/>
+          <w:sz w:val="21"/>
+          <w:szCs w:val="21"/>
+        </w:rPr>
+        <w:t>otal</w:t>
+      </w:r>
+      <w:r>
+        <w:rPr>
+          <w:rFonts w:ascii="Consolas" w:eastAsia="Times New Roman" w:hAnsi="Consolas"/>
+          <w:color w:val="9CDCFE"/>
+          <w:sz w:val="21"/>
+          <w:szCs w:val="21"/>
+        </w:rPr>
+        <w:t>_a</w:t>
+      </w:r>
+      <w:r>
+        <w:rPr>
+          <w:rFonts w:ascii="Consolas" w:eastAsia="Times New Roman" w:hAnsi="Consolas"/>
+          <w:color w:val="9CDCFE"/>
+          <w:sz w:val="21"/>
+          <w:szCs w:val="21"/>
+        </w:rPr>
+        <w:t>rea</w:t>
       </w:r>
       <w:proofErr w:type="spellEnd"/>
       <w:r>
@@ -2475,7 +3150,43 @@
           <w:sz w:val="21"/>
           <w:szCs w:val="21"/>
         </w:rPr>
-        <w:t>floorAndCeiling</w:t>
+        <w:t>floor</w:t>
+      </w:r>
+      <w:r>
+        <w:rPr>
+          <w:rFonts w:ascii="Consolas" w:eastAsia="Times New Roman" w:hAnsi="Consolas"/>
+          <w:color w:val="9CDCFE"/>
+          <w:sz w:val="21"/>
+          <w:szCs w:val="21"/>
+        </w:rPr>
+        <w:t>_a</w:t>
+      </w:r>
+      <w:r>
+        <w:rPr>
+          <w:rFonts w:ascii="Consolas" w:eastAsia="Times New Roman" w:hAnsi="Consolas"/>
+          <w:color w:val="9CDCFE"/>
+          <w:sz w:val="21"/>
+          <w:szCs w:val="21"/>
+        </w:rPr>
+        <w:t>nd</w:t>
+      </w:r>
+      <w:r>
+        <w:rPr>
+          <w:rFonts w:ascii="Consolas" w:eastAsia="Times New Roman" w:hAnsi="Consolas"/>
+          <w:color w:val="9CDCFE"/>
+          <w:sz w:val="21"/>
+          <w:szCs w:val="21"/>
+        </w:rPr>
+        <w:t>_c</w:t>
+      </w:r>
+      <w:r>
+        <w:rPr>
+          <w:rFonts w:ascii="Consolas" w:eastAsia="Times New Roman" w:hAnsi="Consolas"/>
+          <w:color w:val="9CDCFE"/>
+          <w:sz w:val="21"/>
+          <w:szCs w:val="21"/>
+        </w:rPr>
+        <w:t>eiling</w:t>
       </w:r>
       <w:proofErr w:type="spellEnd"/>
       <w:r>
@@ -2494,7 +3205,7 @@
           <w:sz w:val="21"/>
           <w:szCs w:val="21"/>
         </w:rPr>
-        <w:t>-</w:t>
+        <w:t>–</w:t>
       </w:r>
       <w:r>
         <w:rPr>
@@ -2513,7 +3224,25 @@
           <w:sz w:val="21"/>
           <w:szCs w:val="21"/>
         </w:rPr>
-        <w:t>areaOfUnpaintables</w:t>
+        <w:t>area</w:t>
+      </w:r>
+      <w:r>
+        <w:rPr>
+          <w:rFonts w:ascii="Consolas" w:eastAsia="Times New Roman" w:hAnsi="Consolas"/>
+          <w:color w:val="9CDCFE"/>
+          <w:sz w:val="21"/>
+          <w:szCs w:val="21"/>
+        </w:rPr>
+        <w:t>_of_u</w:t>
+      </w:r>
+      <w:r>
+        <w:rPr>
+          <w:rFonts w:ascii="Consolas" w:eastAsia="Times New Roman" w:hAnsi="Consolas"/>
+          <w:color w:val="9CDCFE"/>
+          <w:sz w:val="21"/>
+          <w:szCs w:val="21"/>
+        </w:rPr>
+        <w:t>npaintables</w:t>
       </w:r>
       <w:proofErr w:type="spellEnd"/>
       <w:r>
@@ -2542,7 +3271,43 @@
           <w:sz w:val="21"/>
           <w:szCs w:val="21"/>
         </w:rPr>
-        <w:t>litreOfPaint</w:t>
+        <w:t>litre</w:t>
+      </w:r>
+      <w:r>
+        <w:rPr>
+          <w:rFonts w:ascii="Consolas" w:eastAsia="Times New Roman" w:hAnsi="Consolas"/>
+          <w:color w:val="9CDCFE"/>
+          <w:sz w:val="21"/>
+          <w:szCs w:val="21"/>
+        </w:rPr>
+        <w:t>_o</w:t>
+      </w:r>
+      <w:r>
+        <w:rPr>
+          <w:rFonts w:ascii="Consolas" w:eastAsia="Times New Roman" w:hAnsi="Consolas"/>
+          <w:color w:val="9CDCFE"/>
+          <w:sz w:val="21"/>
+          <w:szCs w:val="21"/>
+        </w:rPr>
+        <w:t>f</w:t>
+      </w:r>
+      <w:r>
+        <w:rPr>
+          <w:rFonts w:ascii="Consolas" w:eastAsia="Times New Roman" w:hAnsi="Consolas"/>
+          <w:color w:val="9CDCFE"/>
+          <w:sz w:val="21"/>
+          <w:szCs w:val="21"/>
+        </w:rPr>
+        <w:t>_p</w:t>
+      </w:r>
+      <w:r>
+        <w:rPr>
+          <w:rFonts w:ascii="Consolas" w:eastAsia="Times New Roman" w:hAnsi="Consolas"/>
+          <w:color w:val="9CDCFE"/>
+          <w:sz w:val="21"/>
+          <w:szCs w:val="21"/>
+        </w:rPr>
+        <w:t>aint</w:t>
       </w:r>
       <w:proofErr w:type="spellEnd"/>
     </w:p>
@@ -2595,7 +3360,43 @@
           <w:sz w:val="21"/>
           <w:szCs w:val="21"/>
         </w:rPr>
-        <w:t>totalLitresNeeded</w:t>
+        <w:t>total</w:t>
+      </w:r>
+      <w:r>
+        <w:rPr>
+          <w:rFonts w:ascii="Consolas" w:eastAsia="Times New Roman" w:hAnsi="Consolas"/>
+          <w:color w:val="9CDCFE"/>
+          <w:sz w:val="21"/>
+          <w:szCs w:val="21"/>
+        </w:rPr>
+        <w:t>_l</w:t>
+      </w:r>
+      <w:r>
+        <w:rPr>
+          <w:rFonts w:ascii="Consolas" w:eastAsia="Times New Roman" w:hAnsi="Consolas"/>
+          <w:color w:val="9CDCFE"/>
+          <w:sz w:val="21"/>
+          <w:szCs w:val="21"/>
+        </w:rPr>
+        <w:t>itres</w:t>
+      </w:r>
+      <w:r>
+        <w:rPr>
+          <w:rFonts w:ascii="Consolas" w:eastAsia="Times New Roman" w:hAnsi="Consolas"/>
+          <w:color w:val="9CDCFE"/>
+          <w:sz w:val="21"/>
+          <w:szCs w:val="21"/>
+        </w:rPr>
+        <w:t>_n</w:t>
+      </w:r>
+      <w:r>
+        <w:rPr>
+          <w:rFonts w:ascii="Consolas" w:eastAsia="Times New Roman" w:hAnsi="Consolas"/>
+          <w:color w:val="9CDCFE"/>
+          <w:sz w:val="21"/>
+          <w:szCs w:val="21"/>
+        </w:rPr>
+        <w:t>eeded</w:t>
       </w:r>
       <w:proofErr w:type="spellEnd"/>
       <w:r>
@@ -2651,7 +3452,43 @@
           <w:sz w:val="21"/>
           <w:szCs w:val="21"/>
         </w:rPr>
-        <w:t>totalLitresNeeded</w:t>
+        <w:t>total</w:t>
+      </w:r>
+      <w:r>
+        <w:rPr>
+          <w:rFonts w:ascii="Consolas" w:eastAsia="Times New Roman" w:hAnsi="Consolas"/>
+          <w:color w:val="9CDCFE"/>
+          <w:sz w:val="21"/>
+          <w:szCs w:val="21"/>
+        </w:rPr>
+        <w:t>_l</w:t>
+      </w:r>
+      <w:r>
+        <w:rPr>
+          <w:rFonts w:ascii="Consolas" w:eastAsia="Times New Roman" w:hAnsi="Consolas"/>
+          <w:color w:val="9CDCFE"/>
+          <w:sz w:val="21"/>
+          <w:szCs w:val="21"/>
+        </w:rPr>
+        <w:t>itres</w:t>
+      </w:r>
+      <w:r>
+        <w:rPr>
+          <w:rFonts w:ascii="Consolas" w:eastAsia="Times New Roman" w:hAnsi="Consolas"/>
+          <w:color w:val="9CDCFE"/>
+          <w:sz w:val="21"/>
+          <w:szCs w:val="21"/>
+        </w:rPr>
+        <w:t>_n</w:t>
+      </w:r>
+      <w:r>
+        <w:rPr>
+          <w:rFonts w:ascii="Consolas" w:eastAsia="Times New Roman" w:hAnsi="Consolas"/>
+          <w:color w:val="9CDCFE"/>
+          <w:sz w:val="21"/>
+          <w:szCs w:val="21"/>
+        </w:rPr>
+        <w:t>eeded</w:t>
       </w:r>
       <w:proofErr w:type="spellEnd"/>
       <w:r>
@@ -2697,7 +3534,7 @@
           <w:sz w:val="21"/>
           <w:szCs w:val="21"/>
         </w:rPr>
-        <w:t>:</w:t>
+        <w:t xml:space="preserve"> then</w:t>
       </w:r>
     </w:p>
     <w:p>
@@ -2728,7 +3565,43 @@
           <w:sz w:val="21"/>
           <w:szCs w:val="21"/>
         </w:rPr>
-        <w:t>totalLitresNeeded</w:t>
+        <w:t>total</w:t>
+      </w:r>
+      <w:r>
+        <w:rPr>
+          <w:rFonts w:ascii="Consolas" w:eastAsia="Times New Roman" w:hAnsi="Consolas"/>
+          <w:color w:val="9CDCFE"/>
+          <w:sz w:val="21"/>
+          <w:szCs w:val="21"/>
+        </w:rPr>
+        <w:t>_l</w:t>
+      </w:r>
+      <w:r>
+        <w:rPr>
+          <w:rFonts w:ascii="Consolas" w:eastAsia="Times New Roman" w:hAnsi="Consolas"/>
+          <w:color w:val="9CDCFE"/>
+          <w:sz w:val="21"/>
+          <w:szCs w:val="21"/>
+        </w:rPr>
+        <w:t>itres</w:t>
+      </w:r>
+      <w:r>
+        <w:rPr>
+          <w:rFonts w:ascii="Consolas" w:eastAsia="Times New Roman" w:hAnsi="Consolas"/>
+          <w:color w:val="9CDCFE"/>
+          <w:sz w:val="21"/>
+          <w:szCs w:val="21"/>
+        </w:rPr>
+        <w:t>_n</w:t>
+      </w:r>
+      <w:r>
+        <w:rPr>
+          <w:rFonts w:ascii="Consolas" w:eastAsia="Times New Roman" w:hAnsi="Consolas"/>
+          <w:color w:val="9CDCFE"/>
+          <w:sz w:val="21"/>
+          <w:szCs w:val="21"/>
+        </w:rPr>
+        <w:t>eeded</w:t>
       </w:r>
       <w:proofErr w:type="spellEnd"/>
       <w:r>
@@ -2784,7 +3657,43 @@
           <w:sz w:val="21"/>
           <w:szCs w:val="21"/>
         </w:rPr>
-        <w:t>totalLitresNeeded</w:t>
+        <w:t>total</w:t>
+      </w:r>
+      <w:r>
+        <w:rPr>
+          <w:rFonts w:ascii="Consolas" w:eastAsia="Times New Roman" w:hAnsi="Consolas"/>
+          <w:color w:val="9CDCFE"/>
+          <w:sz w:val="21"/>
+          <w:szCs w:val="21"/>
+        </w:rPr>
+        <w:t>_l</w:t>
+      </w:r>
+      <w:r>
+        <w:rPr>
+          <w:rFonts w:ascii="Consolas" w:eastAsia="Times New Roman" w:hAnsi="Consolas"/>
+          <w:color w:val="9CDCFE"/>
+          <w:sz w:val="21"/>
+          <w:szCs w:val="21"/>
+        </w:rPr>
+        <w:t>itres</w:t>
+      </w:r>
+      <w:r>
+        <w:rPr>
+          <w:rFonts w:ascii="Consolas" w:eastAsia="Times New Roman" w:hAnsi="Consolas"/>
+          <w:color w:val="9CDCFE"/>
+          <w:sz w:val="21"/>
+          <w:szCs w:val="21"/>
+        </w:rPr>
+        <w:t>_n</w:t>
+      </w:r>
+      <w:r>
+        <w:rPr>
+          <w:rFonts w:ascii="Consolas" w:eastAsia="Times New Roman" w:hAnsi="Consolas"/>
+          <w:color w:val="9CDCFE"/>
+          <w:sz w:val="21"/>
+          <w:szCs w:val="21"/>
+        </w:rPr>
+        <w:t>eeded</w:t>
       </w:r>
       <w:proofErr w:type="spellEnd"/>
       <w:r>
@@ -2817,36 +3726,19 @@
         </w:rPr>
         <w:t>else</w:t>
       </w:r>
-      <w:r>
-        <w:rPr>
-          <w:rFonts w:ascii="Consolas" w:eastAsia="Times New Roman" w:hAnsi="Consolas"/>
-          <w:color w:val="CCCCCC"/>
-          <w:sz w:val="21"/>
-          <w:szCs w:val="21"/>
-        </w:rPr>
-        <w:t>:</w:t>
-      </w:r>
     </w:p>
     <w:p>
       <w:pPr>
         <w:shd w:val="clear" w:color="auto" w:fill="1F1F1F"/>
         <w:spacing w:line="285" w:lineRule="atLeast"/>
-        <w:rPr>
-          <w:rFonts w:ascii="Consolas" w:eastAsia="Times New Roman" w:hAnsi="Consolas"/>
-          <w:color w:val="CCCCCC"/>
-          <w:sz w:val="21"/>
-          <w:szCs w:val="21"/>
-        </w:rPr>
-      </w:pPr>
-      <w:r>
-        <w:rPr>
-          <w:rFonts w:ascii="Consolas" w:eastAsia="Times New Roman" w:hAnsi="Consolas"/>
-          <w:color w:val="CCCCCC"/>
-          <w:sz w:val="21"/>
-          <w:szCs w:val="21"/>
-        </w:rPr>
-        <w:t xml:space="preserve">    </w:t>
-      </w:r>
+        <w:ind w:firstLine="470"/>
+        <w:rPr>
+          <w:rFonts w:ascii="Consolas" w:eastAsia="Times New Roman" w:hAnsi="Consolas"/>
+          <w:color w:val="CCCCCC"/>
+          <w:sz w:val="21"/>
+          <w:szCs w:val="21"/>
+        </w:rPr>
+      </w:pPr>
       <w:proofErr w:type="spellStart"/>
       <w:r>
         <w:rPr>
@@ -2855,7 +3747,43 @@
           <w:sz w:val="21"/>
           <w:szCs w:val="21"/>
         </w:rPr>
-        <w:t>totalLitresNeeded</w:t>
+        <w:t>total</w:t>
+      </w:r>
+      <w:r>
+        <w:rPr>
+          <w:rFonts w:ascii="Consolas" w:eastAsia="Times New Roman" w:hAnsi="Consolas"/>
+          <w:color w:val="9CDCFE"/>
+          <w:sz w:val="21"/>
+          <w:szCs w:val="21"/>
+        </w:rPr>
+        <w:t>_l</w:t>
+      </w:r>
+      <w:r>
+        <w:rPr>
+          <w:rFonts w:ascii="Consolas" w:eastAsia="Times New Roman" w:hAnsi="Consolas"/>
+          <w:color w:val="9CDCFE"/>
+          <w:sz w:val="21"/>
+          <w:szCs w:val="21"/>
+        </w:rPr>
+        <w:t>itres</w:t>
+      </w:r>
+      <w:r>
+        <w:rPr>
+          <w:rFonts w:ascii="Consolas" w:eastAsia="Times New Roman" w:hAnsi="Consolas"/>
+          <w:color w:val="9CDCFE"/>
+          <w:sz w:val="21"/>
+          <w:szCs w:val="21"/>
+        </w:rPr>
+        <w:t>_n</w:t>
+      </w:r>
+      <w:r>
+        <w:rPr>
+          <w:rFonts w:ascii="Consolas" w:eastAsia="Times New Roman" w:hAnsi="Consolas"/>
+          <w:color w:val="9CDCFE"/>
+          <w:sz w:val="21"/>
+          <w:szCs w:val="21"/>
+        </w:rPr>
+        <w:t>eeded</w:t>
       </w:r>
       <w:proofErr w:type="spellEnd"/>
       <w:r>
@@ -2931,7 +3859,43 @@
           <w:sz w:val="21"/>
           <w:szCs w:val="21"/>
         </w:rPr>
-        <w:t>totalLitresNeeded</w:t>
+        <w:t>total</w:t>
+      </w:r>
+      <w:r>
+        <w:rPr>
+          <w:rFonts w:ascii="Consolas" w:eastAsia="Times New Roman" w:hAnsi="Consolas"/>
+          <w:color w:val="9CDCFE"/>
+          <w:sz w:val="21"/>
+          <w:szCs w:val="21"/>
+        </w:rPr>
+        <w:t>_l</w:t>
+      </w:r>
+      <w:r>
+        <w:rPr>
+          <w:rFonts w:ascii="Consolas" w:eastAsia="Times New Roman" w:hAnsi="Consolas"/>
+          <w:color w:val="9CDCFE"/>
+          <w:sz w:val="21"/>
+          <w:szCs w:val="21"/>
+        </w:rPr>
+        <w:t>itres</w:t>
+      </w:r>
+      <w:r>
+        <w:rPr>
+          <w:rFonts w:ascii="Consolas" w:eastAsia="Times New Roman" w:hAnsi="Consolas"/>
+          <w:color w:val="9CDCFE"/>
+          <w:sz w:val="21"/>
+          <w:szCs w:val="21"/>
+        </w:rPr>
+        <w:t>_n</w:t>
+      </w:r>
+      <w:r>
+        <w:rPr>
+          <w:rFonts w:ascii="Consolas" w:eastAsia="Times New Roman" w:hAnsi="Consolas"/>
+          <w:color w:val="9CDCFE"/>
+          <w:sz w:val="21"/>
+          <w:szCs w:val="21"/>
+        </w:rPr>
+        <w:t>eeded</w:t>
       </w:r>
       <w:proofErr w:type="spellEnd"/>
       <w:r>
@@ -2955,6 +3919,15 @@
           <w:szCs w:val="21"/>
         </w:rPr>
       </w:pPr>
+      <w:r>
+        <w:rPr>
+          <w:rFonts w:ascii="Consolas" w:eastAsia="Times New Roman" w:hAnsi="Consolas"/>
+          <w:color w:val="CCCCCC"/>
+          <w:sz w:val="21"/>
+          <w:szCs w:val="21"/>
+        </w:rPr>
+        <w:t>endif</w:t>
+      </w:r>
     </w:p>
     <w:p>
       <w:pPr>
@@ -2967,6 +3940,18 @@
           <w:szCs w:val="21"/>
         </w:rPr>
       </w:pPr>
+    </w:p>
+    <w:p>
+      <w:pPr>
+        <w:shd w:val="clear" w:color="auto" w:fill="1F1F1F"/>
+        <w:spacing w:line="285" w:lineRule="atLeast"/>
+        <w:rPr>
+          <w:rFonts w:ascii="Consolas" w:eastAsia="Times New Roman" w:hAnsi="Consolas"/>
+          <w:color w:val="CCCCCC"/>
+          <w:sz w:val="21"/>
+          <w:szCs w:val="21"/>
+        </w:rPr>
+      </w:pPr>
       <w:r>
         <w:rPr>
           <w:rFonts w:ascii="Consolas" w:eastAsia="Times New Roman" w:hAnsi="Consolas"/>
@@ -2993,7 +3978,43 @@
           <w:sz w:val="21"/>
           <w:szCs w:val="21"/>
         </w:rPr>
-        <w:t>totalLitresNeeded</w:t>
+        <w:t>total</w:t>
+      </w:r>
+      <w:r>
+        <w:rPr>
+          <w:rFonts w:ascii="Consolas" w:eastAsia="Times New Roman" w:hAnsi="Consolas"/>
+          <w:color w:val="9CDCFE"/>
+          <w:sz w:val="21"/>
+          <w:szCs w:val="21"/>
+        </w:rPr>
+        <w:t>_l</w:t>
+      </w:r>
+      <w:r>
+        <w:rPr>
+          <w:rFonts w:ascii="Consolas" w:eastAsia="Times New Roman" w:hAnsi="Consolas"/>
+          <w:color w:val="9CDCFE"/>
+          <w:sz w:val="21"/>
+          <w:szCs w:val="21"/>
+        </w:rPr>
+        <w:t>itres</w:t>
+      </w:r>
+      <w:r>
+        <w:rPr>
+          <w:rFonts w:ascii="Consolas" w:eastAsia="Times New Roman" w:hAnsi="Consolas"/>
+          <w:color w:val="9CDCFE"/>
+          <w:sz w:val="21"/>
+          <w:szCs w:val="21"/>
+        </w:rPr>
+        <w:t>_n</w:t>
+      </w:r>
+      <w:r>
+        <w:rPr>
+          <w:rFonts w:ascii="Consolas" w:eastAsia="Times New Roman" w:hAnsi="Consolas"/>
+          <w:color w:val="9CDCFE"/>
+          <w:sz w:val="21"/>
+          <w:szCs w:val="21"/>
+        </w:rPr>
+        <w:t>eeded</w:t>
       </w:r>
       <w:proofErr w:type="spellEnd"/>
       <w:r>
@@ -3209,6 +4230,7 @@
           <w:szCs w:val="22"/>
           <w:lang w:eastAsia="en-GB"/>
         </w:rPr>
+        <w:lastRenderedPageBreak/>
         <w:t>the car mileage now</w:t>
       </w:r>
     </w:p>
@@ -3269,7 +4291,6 @@
           <w:szCs w:val="22"/>
           <w:lang w:eastAsia="en-GB"/>
         </w:rPr>
-        <w:lastRenderedPageBreak/>
         <w:tab/>
       </w:r>
     </w:p>
@@ -3332,7 +4353,25 @@
           <w:sz w:val="21"/>
           <w:szCs w:val="21"/>
         </w:rPr>
-        <w:t>lastFill</w:t>
+        <w:t>last</w:t>
+      </w:r>
+      <w:r>
+        <w:rPr>
+          <w:rFonts w:ascii="Consolas" w:eastAsia="Times New Roman" w:hAnsi="Consolas"/>
+          <w:color w:val="9CDCFE"/>
+          <w:sz w:val="21"/>
+          <w:szCs w:val="21"/>
+        </w:rPr>
+        <w:t>_f</w:t>
+      </w:r>
+      <w:r>
+        <w:rPr>
+          <w:rFonts w:ascii="Consolas" w:eastAsia="Times New Roman" w:hAnsi="Consolas"/>
+          <w:color w:val="9CDCFE"/>
+          <w:sz w:val="21"/>
+          <w:szCs w:val="21"/>
+        </w:rPr>
+        <w:t>ill</w:t>
       </w:r>
       <w:proofErr w:type="spellEnd"/>
       <w:r>
@@ -3436,7 +4475,43 @@
           <w:sz w:val="21"/>
           <w:szCs w:val="21"/>
         </w:rPr>
-        <w:t>carMileageNow</w:t>
+        <w:t>car</w:t>
+      </w:r>
+      <w:r>
+        <w:rPr>
+          <w:rFonts w:ascii="Consolas" w:eastAsia="Times New Roman" w:hAnsi="Consolas"/>
+          <w:color w:val="9CDCFE"/>
+          <w:sz w:val="21"/>
+          <w:szCs w:val="21"/>
+        </w:rPr>
+        <w:t>_mi</w:t>
+      </w:r>
+      <w:r>
+        <w:rPr>
+          <w:rFonts w:ascii="Consolas" w:eastAsia="Times New Roman" w:hAnsi="Consolas"/>
+          <w:color w:val="9CDCFE"/>
+          <w:sz w:val="21"/>
+          <w:szCs w:val="21"/>
+        </w:rPr>
+        <w:t>leage</w:t>
+      </w:r>
+      <w:r>
+        <w:rPr>
+          <w:rFonts w:ascii="Consolas" w:eastAsia="Times New Roman" w:hAnsi="Consolas"/>
+          <w:color w:val="9CDCFE"/>
+          <w:sz w:val="21"/>
+          <w:szCs w:val="21"/>
+        </w:rPr>
+        <w:t>_n</w:t>
+      </w:r>
+      <w:r>
+        <w:rPr>
+          <w:rFonts w:ascii="Consolas" w:eastAsia="Times New Roman" w:hAnsi="Consolas"/>
+          <w:color w:val="9CDCFE"/>
+          <w:sz w:val="21"/>
+          <w:szCs w:val="21"/>
+        </w:rPr>
+        <w:t>ow</w:t>
       </w:r>
       <w:proofErr w:type="spellEnd"/>
       <w:r>
@@ -3540,7 +4615,25 @@
           <w:sz w:val="21"/>
           <w:szCs w:val="21"/>
         </w:rPr>
-        <w:t>totalLitres</w:t>
+        <w:t>total</w:t>
+      </w:r>
+      <w:r>
+        <w:rPr>
+          <w:rFonts w:ascii="Consolas" w:eastAsia="Times New Roman" w:hAnsi="Consolas"/>
+          <w:color w:val="9CDCFE"/>
+          <w:sz w:val="21"/>
+          <w:szCs w:val="21"/>
+        </w:rPr>
+        <w:t>_l</w:t>
+      </w:r>
+      <w:r>
+        <w:rPr>
+          <w:rFonts w:ascii="Consolas" w:eastAsia="Times New Roman" w:hAnsi="Consolas"/>
+          <w:color w:val="9CDCFE"/>
+          <w:sz w:val="21"/>
+          <w:szCs w:val="21"/>
+        </w:rPr>
+        <w:t>itres</w:t>
       </w:r>
       <w:proofErr w:type="spellEnd"/>
       <w:r>
@@ -3656,7 +4749,25 @@
           <w:sz w:val="21"/>
           <w:szCs w:val="21"/>
         </w:rPr>
-        <w:t>mileageDifference</w:t>
+        <w:t>mileage</w:t>
+      </w:r>
+      <w:r>
+        <w:rPr>
+          <w:rFonts w:ascii="Consolas" w:eastAsia="Times New Roman" w:hAnsi="Consolas"/>
+          <w:color w:val="9CDCFE"/>
+          <w:sz w:val="21"/>
+          <w:szCs w:val="21"/>
+        </w:rPr>
+        <w:t>_d</w:t>
+      </w:r>
+      <w:r>
+        <w:rPr>
+          <w:rFonts w:ascii="Consolas" w:eastAsia="Times New Roman" w:hAnsi="Consolas"/>
+          <w:color w:val="9CDCFE"/>
+          <w:sz w:val="21"/>
+          <w:szCs w:val="21"/>
+        </w:rPr>
+        <w:t>ifference</w:t>
       </w:r>
       <w:proofErr w:type="spellEnd"/>
       <w:r>
@@ -3694,7 +4805,43 @@
           <w:sz w:val="21"/>
           <w:szCs w:val="21"/>
         </w:rPr>
-        <w:t>carMileageNow</w:t>
+        <w:t>car</w:t>
+      </w:r>
+      <w:r>
+        <w:rPr>
+          <w:rFonts w:ascii="Consolas" w:eastAsia="Times New Roman" w:hAnsi="Consolas"/>
+          <w:color w:val="9CDCFE"/>
+          <w:sz w:val="21"/>
+          <w:szCs w:val="21"/>
+        </w:rPr>
+        <w:t>_m</w:t>
+      </w:r>
+      <w:r>
+        <w:rPr>
+          <w:rFonts w:ascii="Consolas" w:eastAsia="Times New Roman" w:hAnsi="Consolas"/>
+          <w:color w:val="9CDCFE"/>
+          <w:sz w:val="21"/>
+          <w:szCs w:val="21"/>
+        </w:rPr>
+        <w:t>ileage</w:t>
+      </w:r>
+      <w:r>
+        <w:rPr>
+          <w:rFonts w:ascii="Consolas" w:eastAsia="Times New Roman" w:hAnsi="Consolas"/>
+          <w:color w:val="9CDCFE"/>
+          <w:sz w:val="21"/>
+          <w:szCs w:val="21"/>
+        </w:rPr>
+        <w:t>_n</w:t>
+      </w:r>
+      <w:r>
+        <w:rPr>
+          <w:rFonts w:ascii="Consolas" w:eastAsia="Times New Roman" w:hAnsi="Consolas"/>
+          <w:color w:val="9CDCFE"/>
+          <w:sz w:val="21"/>
+          <w:szCs w:val="21"/>
+        </w:rPr>
+        <w:t>ow</w:t>
       </w:r>
       <w:proofErr w:type="spellEnd"/>
       <w:r>
@@ -3713,7 +4860,7 @@
           <w:sz w:val="21"/>
           <w:szCs w:val="21"/>
         </w:rPr>
-        <w:t>-</w:t>
+        <w:t>–</w:t>
       </w:r>
       <w:r>
         <w:rPr>
@@ -3732,7 +4879,25 @@
           <w:sz w:val="21"/>
           <w:szCs w:val="21"/>
         </w:rPr>
-        <w:t>lastFill</w:t>
+        <w:t>last</w:t>
+      </w:r>
+      <w:r>
+        <w:rPr>
+          <w:rFonts w:ascii="Consolas" w:eastAsia="Times New Roman" w:hAnsi="Consolas"/>
+          <w:color w:val="9CDCFE"/>
+          <w:sz w:val="21"/>
+          <w:szCs w:val="21"/>
+        </w:rPr>
+        <w:t>_f</w:t>
+      </w:r>
+      <w:r>
+        <w:rPr>
+          <w:rFonts w:ascii="Consolas" w:eastAsia="Times New Roman" w:hAnsi="Consolas"/>
+          <w:color w:val="9CDCFE"/>
+          <w:sz w:val="21"/>
+          <w:szCs w:val="21"/>
+        </w:rPr>
+        <w:t>ill</w:t>
       </w:r>
       <w:proofErr w:type="spellEnd"/>
     </w:p>
@@ -3755,7 +4920,43 @@
           <w:sz w:val="21"/>
           <w:szCs w:val="21"/>
         </w:rPr>
-        <w:t>litresToGallons</w:t>
+        <w:t>litres</w:t>
+      </w:r>
+      <w:r>
+        <w:rPr>
+          <w:rFonts w:ascii="Consolas" w:eastAsia="Times New Roman" w:hAnsi="Consolas"/>
+          <w:color w:val="9CDCFE"/>
+          <w:sz w:val="21"/>
+          <w:szCs w:val="21"/>
+        </w:rPr>
+        <w:t>_t</w:t>
+      </w:r>
+      <w:r>
+        <w:rPr>
+          <w:rFonts w:ascii="Consolas" w:eastAsia="Times New Roman" w:hAnsi="Consolas"/>
+          <w:color w:val="9CDCFE"/>
+          <w:sz w:val="21"/>
+          <w:szCs w:val="21"/>
+        </w:rPr>
+        <w:t>o</w:t>
+      </w:r>
+      <w:r>
+        <w:rPr>
+          <w:rFonts w:ascii="Consolas" w:eastAsia="Times New Roman" w:hAnsi="Consolas"/>
+          <w:color w:val="9CDCFE"/>
+          <w:sz w:val="21"/>
+          <w:szCs w:val="21"/>
+        </w:rPr>
+        <w:t>_g</w:t>
+      </w:r>
+      <w:r>
+        <w:rPr>
+          <w:rFonts w:ascii="Consolas" w:eastAsia="Times New Roman" w:hAnsi="Consolas"/>
+          <w:color w:val="9CDCFE"/>
+          <w:sz w:val="21"/>
+          <w:szCs w:val="21"/>
+        </w:rPr>
+        <w:t>allons</w:t>
       </w:r>
       <w:proofErr w:type="spellEnd"/>
       <w:r>
@@ -3793,7 +4994,25 @@
           <w:sz w:val="21"/>
           <w:szCs w:val="21"/>
         </w:rPr>
-        <w:t>totalLitres</w:t>
+        <w:t>total</w:t>
+      </w:r>
+      <w:r>
+        <w:rPr>
+          <w:rFonts w:ascii="Consolas" w:eastAsia="Times New Roman" w:hAnsi="Consolas"/>
+          <w:color w:val="9CDCFE"/>
+          <w:sz w:val="21"/>
+          <w:szCs w:val="21"/>
+        </w:rPr>
+        <w:t>_l</w:t>
+      </w:r>
+      <w:r>
+        <w:rPr>
+          <w:rFonts w:ascii="Consolas" w:eastAsia="Times New Roman" w:hAnsi="Consolas"/>
+          <w:color w:val="9CDCFE"/>
+          <w:sz w:val="21"/>
+          <w:szCs w:val="21"/>
+        </w:rPr>
+        <w:t>itres</w:t>
       </w:r>
       <w:proofErr w:type="spellEnd"/>
       <w:r>
@@ -3834,7 +5053,43 @@
           <w:sz w:val="21"/>
           <w:szCs w:val="21"/>
         </w:rPr>
-        <w:t>milesPerGallon</w:t>
+        <w:t>miles</w:t>
+      </w:r>
+      <w:r>
+        <w:rPr>
+          <w:rFonts w:ascii="Consolas" w:eastAsia="Times New Roman" w:hAnsi="Consolas"/>
+          <w:color w:val="9CDCFE"/>
+          <w:sz w:val="21"/>
+          <w:szCs w:val="21"/>
+        </w:rPr>
+        <w:t>_p</w:t>
+      </w:r>
+      <w:r>
+        <w:rPr>
+          <w:rFonts w:ascii="Consolas" w:eastAsia="Times New Roman" w:hAnsi="Consolas"/>
+          <w:color w:val="9CDCFE"/>
+          <w:sz w:val="21"/>
+          <w:szCs w:val="21"/>
+        </w:rPr>
+        <w:t>er</w:t>
+      </w:r>
+      <w:r>
+        <w:rPr>
+          <w:rFonts w:ascii="Consolas" w:eastAsia="Times New Roman" w:hAnsi="Consolas"/>
+          <w:color w:val="9CDCFE"/>
+          <w:sz w:val="21"/>
+          <w:szCs w:val="21"/>
+        </w:rPr>
+        <w:t>_g</w:t>
+      </w:r>
+      <w:r>
+        <w:rPr>
+          <w:rFonts w:ascii="Consolas" w:eastAsia="Times New Roman" w:hAnsi="Consolas"/>
+          <w:color w:val="9CDCFE"/>
+          <w:sz w:val="21"/>
+          <w:szCs w:val="21"/>
+        </w:rPr>
+        <w:t>allon</w:t>
       </w:r>
       <w:proofErr w:type="spellEnd"/>
       <w:r>
@@ -3872,7 +5127,25 @@
           <w:sz w:val="21"/>
           <w:szCs w:val="21"/>
         </w:rPr>
-        <w:t>mileageDifference</w:t>
+        <w:t>mileage</w:t>
+      </w:r>
+      <w:r>
+        <w:rPr>
+          <w:rFonts w:ascii="Consolas" w:eastAsia="Times New Roman" w:hAnsi="Consolas"/>
+          <w:color w:val="9CDCFE"/>
+          <w:sz w:val="21"/>
+          <w:szCs w:val="21"/>
+        </w:rPr>
+        <w:t>_d</w:t>
+      </w:r>
+      <w:r>
+        <w:rPr>
+          <w:rFonts w:ascii="Consolas" w:eastAsia="Times New Roman" w:hAnsi="Consolas"/>
+          <w:color w:val="9CDCFE"/>
+          <w:sz w:val="21"/>
+          <w:szCs w:val="21"/>
+        </w:rPr>
+        <w:t>ifference</w:t>
       </w:r>
       <w:proofErr w:type="spellEnd"/>
       <w:r>
@@ -3892,7 +5165,43 @@
           <w:sz w:val="21"/>
           <w:szCs w:val="21"/>
         </w:rPr>
-        <w:t>litresToGallons</w:t>
+        <w:t>litres</w:t>
+      </w:r>
+      <w:r>
+        <w:rPr>
+          <w:rFonts w:ascii="Consolas" w:eastAsia="Times New Roman" w:hAnsi="Consolas"/>
+          <w:color w:val="9CDCFE"/>
+          <w:sz w:val="21"/>
+          <w:szCs w:val="21"/>
+        </w:rPr>
+        <w:t>_t</w:t>
+      </w:r>
+      <w:r>
+        <w:rPr>
+          <w:rFonts w:ascii="Consolas" w:eastAsia="Times New Roman" w:hAnsi="Consolas"/>
+          <w:color w:val="9CDCFE"/>
+          <w:sz w:val="21"/>
+          <w:szCs w:val="21"/>
+        </w:rPr>
+        <w:t>o</w:t>
+      </w:r>
+      <w:r>
+        <w:rPr>
+          <w:rFonts w:ascii="Consolas" w:eastAsia="Times New Roman" w:hAnsi="Consolas"/>
+          <w:color w:val="9CDCFE"/>
+          <w:sz w:val="21"/>
+          <w:szCs w:val="21"/>
+        </w:rPr>
+        <w:t>_g</w:t>
+      </w:r>
+      <w:r>
+        <w:rPr>
+          <w:rFonts w:ascii="Consolas" w:eastAsia="Times New Roman" w:hAnsi="Consolas"/>
+          <w:color w:val="9CDCFE"/>
+          <w:sz w:val="21"/>
+          <w:szCs w:val="21"/>
+        </w:rPr>
+        <w:t>allons</w:t>
       </w:r>
       <w:proofErr w:type="spellEnd"/>
     </w:p>
@@ -3933,7 +5242,43 @@
           <w:sz w:val="21"/>
           <w:szCs w:val="21"/>
         </w:rPr>
-        <w:t>milesPerGallon</w:t>
+        <w:t>miles</w:t>
+      </w:r>
+      <w:r>
+        <w:rPr>
+          <w:rFonts w:ascii="Consolas" w:eastAsia="Times New Roman" w:hAnsi="Consolas"/>
+          <w:color w:val="9CDCFE"/>
+          <w:sz w:val="21"/>
+          <w:szCs w:val="21"/>
+        </w:rPr>
+        <w:t>_p</w:t>
+      </w:r>
+      <w:r>
+        <w:rPr>
+          <w:rFonts w:ascii="Consolas" w:eastAsia="Times New Roman" w:hAnsi="Consolas"/>
+          <w:color w:val="9CDCFE"/>
+          <w:sz w:val="21"/>
+          <w:szCs w:val="21"/>
+        </w:rPr>
+        <w:t>er</w:t>
+      </w:r>
+      <w:r>
+        <w:rPr>
+          <w:rFonts w:ascii="Consolas" w:eastAsia="Times New Roman" w:hAnsi="Consolas"/>
+          <w:color w:val="9CDCFE"/>
+          <w:sz w:val="21"/>
+          <w:szCs w:val="21"/>
+        </w:rPr>
+        <w:t>_g</w:t>
+      </w:r>
+      <w:r>
+        <w:rPr>
+          <w:rFonts w:ascii="Consolas" w:eastAsia="Times New Roman" w:hAnsi="Consolas"/>
+          <w:color w:val="9CDCFE"/>
+          <w:sz w:val="21"/>
+          <w:szCs w:val="21"/>
+        </w:rPr>
+        <w:t>allon</w:t>
       </w:r>
       <w:proofErr w:type="spellEnd"/>
       <w:r>
@@ -4073,7 +5418,31 @@
           <w:szCs w:val="22"/>
           <w:lang w:eastAsia="en-GB"/>
         </w:rPr>
-        <w:t>totalLitres</w:t>
+        <w:t>t</w:t>
+      </w:r>
+      <w:r>
+        <w:rPr>
+          <w:rFonts w:eastAsia="Times New Roman" w:cs="Arial"/>
+          <w:szCs w:val="22"/>
+          <w:lang w:eastAsia="en-GB"/>
+        </w:rPr>
+        <w:t>otal</w:t>
+      </w:r>
+      <w:r>
+        <w:rPr>
+          <w:rFonts w:eastAsia="Times New Roman" w:cs="Arial"/>
+          <w:szCs w:val="22"/>
+          <w:lang w:eastAsia="en-GB"/>
+        </w:rPr>
+        <w:t>_l</w:t>
+      </w:r>
+      <w:r>
+        <w:rPr>
+          <w:rFonts w:eastAsia="Times New Roman" w:cs="Arial"/>
+          <w:szCs w:val="22"/>
+          <w:lang w:eastAsia="en-GB"/>
+        </w:rPr>
+        <w:t>itres</w:t>
       </w:r>
       <w:proofErr w:type="spellEnd"/>
       <w:r>
@@ -4139,7 +5508,31 @@
           <w:szCs w:val="22"/>
           <w:lang w:eastAsia="en-GB"/>
         </w:rPr>
-        <w:t>totalLitres</w:t>
+        <w:t>t</w:t>
+      </w:r>
+      <w:r>
+        <w:rPr>
+          <w:rFonts w:eastAsia="Times New Roman" w:cs="Arial"/>
+          <w:szCs w:val="22"/>
+          <w:lang w:eastAsia="en-GB"/>
+        </w:rPr>
+        <w:t>otal</w:t>
+      </w:r>
+      <w:r>
+        <w:rPr>
+          <w:rFonts w:eastAsia="Times New Roman" w:cs="Arial"/>
+          <w:szCs w:val="22"/>
+          <w:lang w:eastAsia="en-GB"/>
+        </w:rPr>
+        <w:t>_l</w:t>
+      </w:r>
+      <w:r>
+        <w:rPr>
+          <w:rFonts w:eastAsia="Times New Roman" w:cs="Arial"/>
+          <w:szCs w:val="22"/>
+          <w:lang w:eastAsia="en-GB"/>
+        </w:rPr>
+        <w:t>itres</w:t>
       </w:r>
       <w:proofErr w:type="spellEnd"/>
       <w:r>
@@ -4205,7 +5598,31 @@
           <w:szCs w:val="22"/>
           <w:lang w:eastAsia="en-GB"/>
         </w:rPr>
-        <w:t>mileageDifference</w:t>
+        <w:t>m</w:t>
+      </w:r>
+      <w:r>
+        <w:rPr>
+          <w:rFonts w:eastAsia="Times New Roman" w:cs="Arial"/>
+          <w:szCs w:val="22"/>
+          <w:lang w:eastAsia="en-GB"/>
+        </w:rPr>
+        <w:t>ileage</w:t>
+      </w:r>
+      <w:r>
+        <w:rPr>
+          <w:rFonts w:eastAsia="Times New Roman" w:cs="Arial"/>
+          <w:szCs w:val="22"/>
+          <w:lang w:eastAsia="en-GB"/>
+        </w:rPr>
+        <w:t>_d</w:t>
+      </w:r>
+      <w:r>
+        <w:rPr>
+          <w:rFonts w:eastAsia="Times New Roman" w:cs="Arial"/>
+          <w:szCs w:val="22"/>
+          <w:lang w:eastAsia="en-GB"/>
+        </w:rPr>
+        <w:t>ifference</w:t>
       </w:r>
       <w:proofErr w:type="spellEnd"/>
     </w:p>
@@ -4322,7 +5739,52 @@
           <w:sz w:val="21"/>
           <w:szCs w:val="21"/>
         </w:rPr>
-        <w:t>numberOfStudents</w:t>
+        <w:t>n</w:t>
+      </w:r>
+      <w:r>
+        <w:rPr>
+          <w:rFonts w:ascii="Consolas" w:eastAsia="Times New Roman" w:hAnsi="Consolas"/>
+          <w:color w:val="9CDCFE"/>
+          <w:sz w:val="21"/>
+          <w:szCs w:val="21"/>
+        </w:rPr>
+        <w:t>umber</w:t>
+      </w:r>
+      <w:r>
+        <w:rPr>
+          <w:rFonts w:ascii="Consolas" w:eastAsia="Times New Roman" w:hAnsi="Consolas"/>
+          <w:color w:val="9CDCFE"/>
+          <w:sz w:val="21"/>
+          <w:szCs w:val="21"/>
+        </w:rPr>
+        <w:t>_o</w:t>
+      </w:r>
+      <w:r>
+        <w:rPr>
+          <w:rFonts w:ascii="Consolas" w:eastAsia="Times New Roman" w:hAnsi="Consolas"/>
+          <w:color w:val="9CDCFE"/>
+          <w:sz w:val="21"/>
+          <w:szCs w:val="21"/>
+        </w:rPr>
+        <w:t>f</w:t>
+      </w:r>
+      <w:r>
+        <w:rPr>
+          <w:rFonts w:ascii="Consolas" w:eastAsia="Times New Roman" w:hAnsi="Consolas"/>
+          <w:color w:val="9CDCFE"/>
+          <w:sz w:val="21"/>
+          <w:szCs w:val="21"/>
+        </w:rPr>
+        <w:t>_s</w:t>
+      </w:r>
+      <w:r>
+        <w:rPr>
+          <w:rFonts w:ascii="Consolas" w:eastAsia="Times New Roman" w:hAnsi="Consolas"/>
+          <w:color w:val="9CDCFE"/>
+          <w:sz w:val="21"/>
+          <w:szCs w:val="21"/>
+        </w:rPr>
+        <w:t>tudents</w:t>
       </w:r>
       <w:proofErr w:type="spellEnd"/>
       <w:r>
@@ -4426,7 +5888,52 @@
           <w:sz w:val="21"/>
           <w:szCs w:val="21"/>
         </w:rPr>
-        <w:t>numberOfBooks</w:t>
+        <w:t>n</w:t>
+      </w:r>
+      <w:r>
+        <w:rPr>
+          <w:rFonts w:ascii="Consolas" w:eastAsia="Times New Roman" w:hAnsi="Consolas"/>
+          <w:color w:val="9CDCFE"/>
+          <w:sz w:val="21"/>
+          <w:szCs w:val="21"/>
+        </w:rPr>
+        <w:t>umber</w:t>
+      </w:r>
+      <w:r>
+        <w:rPr>
+          <w:rFonts w:ascii="Consolas" w:eastAsia="Times New Roman" w:hAnsi="Consolas"/>
+          <w:color w:val="9CDCFE"/>
+          <w:sz w:val="21"/>
+          <w:szCs w:val="21"/>
+        </w:rPr>
+        <w:t>_o</w:t>
+      </w:r>
+      <w:r>
+        <w:rPr>
+          <w:rFonts w:ascii="Consolas" w:eastAsia="Times New Roman" w:hAnsi="Consolas"/>
+          <w:color w:val="9CDCFE"/>
+          <w:sz w:val="21"/>
+          <w:szCs w:val="21"/>
+        </w:rPr>
+        <w:t>f</w:t>
+      </w:r>
+      <w:r>
+        <w:rPr>
+          <w:rFonts w:ascii="Consolas" w:eastAsia="Times New Roman" w:hAnsi="Consolas"/>
+          <w:color w:val="9CDCFE"/>
+          <w:sz w:val="21"/>
+          <w:szCs w:val="21"/>
+        </w:rPr>
+        <w:t>_b</w:t>
+      </w:r>
+      <w:r>
+        <w:rPr>
+          <w:rFonts w:ascii="Consolas" w:eastAsia="Times New Roman" w:hAnsi="Consolas"/>
+          <w:color w:val="9CDCFE"/>
+          <w:sz w:val="21"/>
+          <w:szCs w:val="21"/>
+        </w:rPr>
+        <w:t>ooks</w:t>
       </w:r>
       <w:proofErr w:type="spellEnd"/>
       <w:r>
@@ -4542,7 +6049,43 @@
           <w:sz w:val="21"/>
           <w:szCs w:val="21"/>
         </w:rPr>
-        <w:t>booksPerPerson</w:t>
+        <w:t>books</w:t>
+      </w:r>
+      <w:r>
+        <w:rPr>
+          <w:rFonts w:ascii="Consolas" w:eastAsia="Times New Roman" w:hAnsi="Consolas"/>
+          <w:color w:val="9CDCFE"/>
+          <w:sz w:val="21"/>
+          <w:szCs w:val="21"/>
+        </w:rPr>
+        <w:t>_p</w:t>
+      </w:r>
+      <w:r>
+        <w:rPr>
+          <w:rFonts w:ascii="Consolas" w:eastAsia="Times New Roman" w:hAnsi="Consolas"/>
+          <w:color w:val="9CDCFE"/>
+          <w:sz w:val="21"/>
+          <w:szCs w:val="21"/>
+        </w:rPr>
+        <w:t>er</w:t>
+      </w:r>
+      <w:r>
+        <w:rPr>
+          <w:rFonts w:ascii="Consolas" w:eastAsia="Times New Roman" w:hAnsi="Consolas"/>
+          <w:color w:val="9CDCFE"/>
+          <w:sz w:val="21"/>
+          <w:szCs w:val="21"/>
+        </w:rPr>
+        <w:t>_p</w:t>
+      </w:r>
+      <w:r>
+        <w:rPr>
+          <w:rFonts w:ascii="Consolas" w:eastAsia="Times New Roman" w:hAnsi="Consolas"/>
+          <w:color w:val="9CDCFE"/>
+          <w:sz w:val="21"/>
+          <w:szCs w:val="21"/>
+        </w:rPr>
+        <w:t>erson</w:t>
       </w:r>
       <w:proofErr w:type="spellEnd"/>
       <w:r>
@@ -4580,7 +6123,43 @@
           <w:sz w:val="21"/>
           <w:szCs w:val="21"/>
         </w:rPr>
-        <w:t>numberOfBooks</w:t>
+        <w:t>number</w:t>
+      </w:r>
+      <w:r>
+        <w:rPr>
+          <w:rFonts w:ascii="Consolas" w:eastAsia="Times New Roman" w:hAnsi="Consolas"/>
+          <w:color w:val="9CDCFE"/>
+          <w:sz w:val="21"/>
+          <w:szCs w:val="21"/>
+        </w:rPr>
+        <w:t>_o</w:t>
+      </w:r>
+      <w:r>
+        <w:rPr>
+          <w:rFonts w:ascii="Consolas" w:eastAsia="Times New Roman" w:hAnsi="Consolas"/>
+          <w:color w:val="9CDCFE"/>
+          <w:sz w:val="21"/>
+          <w:szCs w:val="21"/>
+        </w:rPr>
+        <w:t>f</w:t>
+      </w:r>
+      <w:r>
+        <w:rPr>
+          <w:rFonts w:ascii="Consolas" w:eastAsia="Times New Roman" w:hAnsi="Consolas"/>
+          <w:color w:val="9CDCFE"/>
+          <w:sz w:val="21"/>
+          <w:szCs w:val="21"/>
+        </w:rPr>
+        <w:t>_b</w:t>
+      </w:r>
+      <w:r>
+        <w:rPr>
+          <w:rFonts w:ascii="Consolas" w:eastAsia="Times New Roman" w:hAnsi="Consolas"/>
+          <w:color w:val="9CDCFE"/>
+          <w:sz w:val="21"/>
+          <w:szCs w:val="21"/>
+        </w:rPr>
+        <w:t>ooks</w:t>
       </w:r>
       <w:proofErr w:type="spellEnd"/>
       <w:r>
@@ -4590,7 +6169,7 @@
           <w:sz w:val="21"/>
           <w:szCs w:val="21"/>
         </w:rPr>
-        <w:t>//</w:t>
+        <w:t xml:space="preserve"> DIV </w:t>
       </w:r>
       <w:proofErr w:type="spellStart"/>
       <w:r>
@@ -4600,7 +6179,43 @@
           <w:sz w:val="21"/>
           <w:szCs w:val="21"/>
         </w:rPr>
-        <w:t>numberOfStudents</w:t>
+        <w:t>number</w:t>
+      </w:r>
+      <w:r>
+        <w:rPr>
+          <w:rFonts w:ascii="Consolas" w:eastAsia="Times New Roman" w:hAnsi="Consolas"/>
+          <w:color w:val="9CDCFE"/>
+          <w:sz w:val="21"/>
+          <w:szCs w:val="21"/>
+        </w:rPr>
+        <w:t>_o</w:t>
+      </w:r>
+      <w:r>
+        <w:rPr>
+          <w:rFonts w:ascii="Consolas" w:eastAsia="Times New Roman" w:hAnsi="Consolas"/>
+          <w:color w:val="9CDCFE"/>
+          <w:sz w:val="21"/>
+          <w:szCs w:val="21"/>
+        </w:rPr>
+        <w:t>f</w:t>
+      </w:r>
+      <w:r>
+        <w:rPr>
+          <w:rFonts w:ascii="Consolas" w:eastAsia="Times New Roman" w:hAnsi="Consolas"/>
+          <w:color w:val="9CDCFE"/>
+          <w:sz w:val="21"/>
+          <w:szCs w:val="21"/>
+        </w:rPr>
+        <w:t>_s</w:t>
+      </w:r>
+      <w:r>
+        <w:rPr>
+          <w:rFonts w:ascii="Consolas" w:eastAsia="Times New Roman" w:hAnsi="Consolas"/>
+          <w:color w:val="9CDCFE"/>
+          <w:sz w:val="21"/>
+          <w:szCs w:val="21"/>
+        </w:rPr>
+        <w:t>tudents</w:t>
       </w:r>
       <w:proofErr w:type="spellEnd"/>
     </w:p>
@@ -4623,7 +6238,25 @@
           <w:sz w:val="21"/>
           <w:szCs w:val="21"/>
         </w:rPr>
-        <w:t>booksLeft</w:t>
+        <w:t>books</w:t>
+      </w:r>
+      <w:r>
+        <w:rPr>
+          <w:rFonts w:ascii="Consolas" w:eastAsia="Times New Roman" w:hAnsi="Consolas"/>
+          <w:color w:val="9CDCFE"/>
+          <w:sz w:val="21"/>
+          <w:szCs w:val="21"/>
+        </w:rPr>
+        <w:t>_l</w:t>
+      </w:r>
+      <w:r>
+        <w:rPr>
+          <w:rFonts w:ascii="Consolas" w:eastAsia="Times New Roman" w:hAnsi="Consolas"/>
+          <w:color w:val="9CDCFE"/>
+          <w:sz w:val="21"/>
+          <w:szCs w:val="21"/>
+        </w:rPr>
+        <w:t>eft</w:t>
       </w:r>
       <w:proofErr w:type="spellEnd"/>
       <w:r>
@@ -4661,8 +6294,45 @@
           <w:sz w:val="21"/>
           <w:szCs w:val="21"/>
         </w:rPr>
-        <w:t>numberOfBooks</w:t>
-      </w:r>
+        <w:t>number</w:t>
+      </w:r>
+      <w:r>
+        <w:rPr>
+          <w:rFonts w:ascii="Consolas" w:eastAsia="Times New Roman" w:hAnsi="Consolas"/>
+          <w:color w:val="9CDCFE"/>
+          <w:sz w:val="21"/>
+          <w:szCs w:val="21"/>
+        </w:rPr>
+        <w:t>_o</w:t>
+      </w:r>
+      <w:r>
+        <w:rPr>
+          <w:rFonts w:ascii="Consolas" w:eastAsia="Times New Roman" w:hAnsi="Consolas"/>
+          <w:color w:val="9CDCFE"/>
+          <w:sz w:val="21"/>
+          <w:szCs w:val="21"/>
+        </w:rPr>
+        <w:t>f</w:t>
+      </w:r>
+      <w:r>
+        <w:rPr>
+          <w:rFonts w:ascii="Consolas" w:eastAsia="Times New Roman" w:hAnsi="Consolas"/>
+          <w:color w:val="9CDCFE"/>
+          <w:sz w:val="21"/>
+          <w:szCs w:val="21"/>
+        </w:rPr>
+        <w:t>_b</w:t>
+      </w:r>
+      <w:r>
+        <w:rPr>
+          <w:rFonts w:ascii="Consolas" w:eastAsia="Times New Roman" w:hAnsi="Consolas"/>
+          <w:color w:val="9CDCFE"/>
+          <w:sz w:val="21"/>
+          <w:szCs w:val="21"/>
+        </w:rPr>
+        <w:t>ooks</w:t>
+      </w:r>
+      <w:proofErr w:type="spellEnd"/>
       <w:r>
         <w:rPr>
           <w:rFonts w:ascii="Consolas" w:eastAsia="Times New Roman" w:hAnsi="Consolas"/>
@@ -4670,16 +6340,53 @@
           <w:sz w:val="21"/>
           <w:szCs w:val="21"/>
         </w:rPr>
-        <w:t>%</w:t>
-      </w:r>
-      <w:r>
-        <w:rPr>
-          <w:rFonts w:ascii="Consolas" w:eastAsia="Times New Roman" w:hAnsi="Consolas"/>
-          <w:color w:val="9CDCFE"/>
-          <w:sz w:val="21"/>
-          <w:szCs w:val="21"/>
-        </w:rPr>
-        <w:t>numberOfStudents</w:t>
+        <w:t xml:space="preserve"> MOD </w:t>
+      </w:r>
+      <w:proofErr w:type="spellStart"/>
+      <w:r>
+        <w:rPr>
+          <w:rFonts w:ascii="Consolas" w:eastAsia="Times New Roman" w:hAnsi="Consolas"/>
+          <w:color w:val="9CDCFE"/>
+          <w:sz w:val="21"/>
+          <w:szCs w:val="21"/>
+        </w:rPr>
+        <w:t>number</w:t>
+      </w:r>
+      <w:r>
+        <w:rPr>
+          <w:rFonts w:ascii="Consolas" w:eastAsia="Times New Roman" w:hAnsi="Consolas"/>
+          <w:color w:val="9CDCFE"/>
+          <w:sz w:val="21"/>
+          <w:szCs w:val="21"/>
+        </w:rPr>
+        <w:t>_o</w:t>
+      </w:r>
+      <w:r>
+        <w:rPr>
+          <w:rFonts w:ascii="Consolas" w:eastAsia="Times New Roman" w:hAnsi="Consolas"/>
+          <w:color w:val="9CDCFE"/>
+          <w:sz w:val="21"/>
+          <w:szCs w:val="21"/>
+        </w:rPr>
+        <w:t>f</w:t>
+      </w:r>
+      <w:r>
+        <w:rPr>
+          <w:rFonts w:ascii="Consolas" w:eastAsia="Times New Roman" w:hAnsi="Consolas"/>
+          <w:color w:val="9CDCFE"/>
+          <w:sz w:val="21"/>
+          <w:szCs w:val="21"/>
+        </w:rPr>
+        <w:t>_s</w:t>
+      </w:r>
+      <w:r>
+        <w:rPr>
+          <w:rFonts w:ascii="Consolas" w:eastAsia="Times New Roman" w:hAnsi="Consolas"/>
+          <w:color w:val="9CDCFE"/>
+          <w:sz w:val="21"/>
+          <w:szCs w:val="21"/>
+        </w:rPr>
+        <w:t>tudents</w:t>
       </w:r>
       <w:proofErr w:type="spellEnd"/>
     </w:p>
@@ -4720,7 +6427,43 @@
           <w:sz w:val="21"/>
           <w:szCs w:val="21"/>
         </w:rPr>
-        <w:t>booksPerPerson</w:t>
+        <w:t>books</w:t>
+      </w:r>
+      <w:r>
+        <w:rPr>
+          <w:rFonts w:ascii="Consolas" w:eastAsia="Times New Roman" w:hAnsi="Consolas"/>
+          <w:color w:val="9CDCFE"/>
+          <w:sz w:val="21"/>
+          <w:szCs w:val="21"/>
+        </w:rPr>
+        <w:t>_p</w:t>
+      </w:r>
+      <w:r>
+        <w:rPr>
+          <w:rFonts w:ascii="Consolas" w:eastAsia="Times New Roman" w:hAnsi="Consolas"/>
+          <w:color w:val="9CDCFE"/>
+          <w:sz w:val="21"/>
+          <w:szCs w:val="21"/>
+        </w:rPr>
+        <w:t>er</w:t>
+      </w:r>
+      <w:r>
+        <w:rPr>
+          <w:rFonts w:ascii="Consolas" w:eastAsia="Times New Roman" w:hAnsi="Consolas"/>
+          <w:color w:val="9CDCFE"/>
+          <w:sz w:val="21"/>
+          <w:szCs w:val="21"/>
+        </w:rPr>
+        <w:t>_p</w:t>
+      </w:r>
+      <w:r>
+        <w:rPr>
+          <w:rFonts w:ascii="Consolas" w:eastAsia="Times New Roman" w:hAnsi="Consolas"/>
+          <w:color w:val="9CDCFE"/>
+          <w:sz w:val="21"/>
+          <w:szCs w:val="21"/>
+        </w:rPr>
+        <w:t>erson</w:t>
       </w:r>
       <w:proofErr w:type="spellEnd"/>
       <w:r>
@@ -4770,7 +6513,25 @@
           <w:sz w:val="21"/>
           <w:szCs w:val="21"/>
         </w:rPr>
-        <w:t>booksLeft</w:t>
+        <w:t>books</w:t>
+      </w:r>
+      <w:r>
+        <w:rPr>
+          <w:rFonts w:ascii="Consolas" w:eastAsia="Times New Roman" w:hAnsi="Consolas"/>
+          <w:color w:val="9CDCFE"/>
+          <w:sz w:val="21"/>
+          <w:szCs w:val="21"/>
+        </w:rPr>
+        <w:t>_l</w:t>
+      </w:r>
+      <w:r>
+        <w:rPr>
+          <w:rFonts w:ascii="Consolas" w:eastAsia="Times New Roman" w:hAnsi="Consolas"/>
+          <w:color w:val="9CDCFE"/>
+          <w:sz w:val="21"/>
+          <w:szCs w:val="21"/>
+        </w:rPr>
+        <w:t>eft</w:t>
       </w:r>
       <w:proofErr w:type="spellEnd"/>
       <w:r>
@@ -4896,7 +6657,34 @@
           <w:sz w:val="21"/>
           <w:szCs w:val="21"/>
         </w:rPr>
-        <w:t>nameLength</w:t>
+        <w:t>n</w:t>
+      </w:r>
+      <w:r>
+        <w:rPr>
+          <w:rFonts w:ascii="Consolas" w:eastAsia="Times New Roman" w:hAnsi="Consolas"/>
+          <w:color w:val="9CDCFE"/>
+          <w:sz w:val="21"/>
+          <w:szCs w:val="21"/>
+        </w:rPr>
+        <w:t>ame</w:t>
+      </w:r>
+      <w:r>
+        <w:rPr>
+          <w:rFonts w:ascii="Consolas" w:eastAsia="Times New Roman" w:hAnsi="Consolas"/>
+          <w:color w:val="9CDCFE"/>
+          <w:sz w:val="21"/>
+          <w:szCs w:val="21"/>
+        </w:rPr>
+        <w:t>_l</w:t>
+      </w:r>
+      <w:r>
+        <w:rPr>
+          <w:rFonts w:ascii="Consolas" w:eastAsia="Times New Roman" w:hAnsi="Consolas"/>
+          <w:color w:val="9CDCFE"/>
+          <w:sz w:val="21"/>
+          <w:szCs w:val="21"/>
+        </w:rPr>
+        <w:t>ength</w:t>
       </w:r>
       <w:proofErr w:type="spellEnd"/>
       <w:r>
@@ -4924,9 +6712,26 @@
           <w:sz w:val="21"/>
           <w:szCs w:val="21"/>
         </w:rPr>
-        <w:t xml:space="preserve"> </w:t>
-      </w:r>
-      <w:proofErr w:type="spellStart"/>
+        <w:t xml:space="preserve"> (</w:t>
+      </w:r>
+      <w:r>
+        <w:rPr>
+          <w:rFonts w:ascii="Consolas" w:eastAsia="Times New Roman" w:hAnsi="Consolas"/>
+          <w:color w:val="4EC9B0"/>
+          <w:sz w:val="21"/>
+          <w:szCs w:val="21"/>
+        </w:rPr>
+        <w:t>str</w:t>
+      </w:r>
+      <w:r>
+        <w:rPr>
+          <w:rFonts w:ascii="Consolas" w:eastAsia="Times New Roman" w:hAnsi="Consolas"/>
+          <w:color w:val="CCCCCC"/>
+          <w:sz w:val="21"/>
+          <w:szCs w:val="21"/>
+        </w:rPr>
+        <w:t>(</w:t>
+      </w:r>
       <w:r>
         <w:rPr>
           <w:rFonts w:ascii="Consolas" w:eastAsia="Times New Roman" w:hAnsi="Consolas"/>
@@ -4934,9 +6739,8 @@
           <w:sz w:val="21"/>
           <w:szCs w:val="21"/>
         </w:rPr>
-        <w:t>len</w:t>
-      </w:r>
-      <w:proofErr w:type="spellEnd"/>
+        <w:t>input</w:t>
+      </w:r>
       <w:r>
         <w:rPr>
           <w:rFonts w:ascii="Consolas" w:eastAsia="Times New Roman" w:hAnsi="Consolas"/>
@@ -4949,42 +6753,6 @@
       <w:r>
         <w:rPr>
           <w:rFonts w:ascii="Consolas" w:eastAsia="Times New Roman" w:hAnsi="Consolas"/>
-          <w:color w:val="4EC9B0"/>
-          <w:sz w:val="21"/>
-          <w:szCs w:val="21"/>
-        </w:rPr>
-        <w:t>str</w:t>
-      </w:r>
-      <w:r>
-        <w:rPr>
-          <w:rFonts w:ascii="Consolas" w:eastAsia="Times New Roman" w:hAnsi="Consolas"/>
-          <w:color w:val="CCCCCC"/>
-          <w:sz w:val="21"/>
-          <w:szCs w:val="21"/>
-        </w:rPr>
-        <w:t>(</w:t>
-      </w:r>
-      <w:r>
-        <w:rPr>
-          <w:rFonts w:ascii="Consolas" w:eastAsia="Times New Roman" w:hAnsi="Consolas"/>
-          <w:color w:val="DCDCAA"/>
-          <w:sz w:val="21"/>
-          <w:szCs w:val="21"/>
-        </w:rPr>
-        <w:t>input</w:t>
-      </w:r>
-      <w:r>
-        <w:rPr>
-          <w:rFonts w:ascii="Consolas" w:eastAsia="Times New Roman" w:hAnsi="Consolas"/>
-          <w:color w:val="CCCCCC"/>
-          <w:sz w:val="21"/>
-          <w:szCs w:val="21"/>
-        </w:rPr>
-        <w:t>(</w:t>
-      </w:r>
-      <w:r>
-        <w:rPr>
-          <w:rFonts w:ascii="Consolas" w:eastAsia="Times New Roman" w:hAnsi="Consolas"/>
           <w:color w:val="CE9178"/>
           <w:sz w:val="21"/>
           <w:szCs w:val="21"/>
@@ -4999,6 +6767,15 @@
           <w:szCs w:val="21"/>
         </w:rPr>
         <w:t>)))</w:t>
+      </w:r>
+      <w:r>
+        <w:rPr>
+          <w:rFonts w:ascii="Consolas" w:eastAsia="Times New Roman" w:hAnsi="Consolas"/>
+          <w:color w:val="CCCCCC"/>
+          <w:sz w:val="21"/>
+          <w:szCs w:val="21"/>
+        </w:rPr>
+        <w:t>.length</w:t>
       </w:r>
     </w:p>
     <w:p>
@@ -5038,7 +6815,25 @@
           <w:sz w:val="21"/>
           <w:szCs w:val="21"/>
         </w:rPr>
-        <w:t>nameLength</w:t>
+        <w:t>name</w:t>
+      </w:r>
+      <w:r>
+        <w:rPr>
+          <w:rFonts w:ascii="Consolas" w:eastAsia="Times New Roman" w:hAnsi="Consolas"/>
+          <w:color w:val="9CDCFE"/>
+          <w:sz w:val="21"/>
+          <w:szCs w:val="21"/>
+        </w:rPr>
+        <w:t>_l</w:t>
+      </w:r>
+      <w:r>
+        <w:rPr>
+          <w:rFonts w:ascii="Consolas" w:eastAsia="Times New Roman" w:hAnsi="Consolas"/>
+          <w:color w:val="9CDCFE"/>
+          <w:sz w:val="21"/>
+          <w:szCs w:val="21"/>
+        </w:rPr>
+        <w:t>ength</w:t>
       </w:r>
       <w:proofErr w:type="spellEnd"/>
       <w:r>
@@ -5104,7 +6899,6 @@
           <w:rFonts w:cs="Arial"/>
           <w:lang w:eastAsia="en-GB"/>
         </w:rPr>
-        <w:lastRenderedPageBreak/>
         <w:t xml:space="preserve">Write the program for Task </w:t>
       </w:r>
       <w:r>
@@ -5142,41 +6936,6 @@
     </w:p>
     <w:p>
       <w:pPr>
-        <w:tabs>
-          <w:tab w:val="left" w:pos="3630"/>
-        </w:tabs>
-        <w:rPr>
-          <w:rFonts w:cs="Arial"/>
-          <w:b/>
-          <w:bCs/>
-          <w:u w:val="single"/>
-          <w:lang w:eastAsia="en-GB"/>
-        </w:rPr>
-      </w:pPr>
-      <w:r>
-        <w:rPr>
-          <w:rFonts w:cs="Arial"/>
-          <w:b/>
-          <w:bCs/>
-          <w:u w:val="single"/>
-          <w:lang w:eastAsia="en-GB"/>
-        </w:rPr>
-        <w:t>Already did it in task 2</w:t>
-      </w:r>
-    </w:p>
-    <w:p>
-      <w:pPr>
-        <w:tabs>
-          <w:tab w:val="left" w:pos="3630"/>
-        </w:tabs>
-        <w:rPr>
-          <w:rFonts w:cs="Arial"/>
-          <w:lang w:eastAsia="en-GB"/>
-        </w:rPr>
-      </w:pPr>
-    </w:p>
-    <w:p>
-      <w:pPr>
         <w:shd w:val="clear" w:color="auto" w:fill="1F1F1F"/>
         <w:spacing w:line="285" w:lineRule="atLeast"/>
         <w:rPr>
@@ -6714,7 +8473,7 @@
       <w:r>
         <w:rPr>
           <w:rFonts w:ascii="Consolas" w:eastAsia="Times New Roman" w:hAnsi="Consolas"/>
-          <w:color w:val="CCCCCC"/>
+          <w:color w:val="C586C0"/>
           <w:sz w:val="21"/>
           <w:szCs w:val="21"/>
         </w:rPr>
@@ -6837,18 +8596,6 @@
         </w:rPr>
         <w:t>)</w:t>
       </w:r>
-    </w:p>
-    <w:p>
-      <w:pPr>
-        <w:shd w:val="clear" w:color="auto" w:fill="1F1F1F"/>
-        <w:spacing w:line="285" w:lineRule="atLeast"/>
-        <w:rPr>
-          <w:rFonts w:ascii="Consolas" w:eastAsia="Times New Roman" w:hAnsi="Consolas"/>
-          <w:color w:val="CCCCCC"/>
-          <w:sz w:val="21"/>
-          <w:szCs w:val="21"/>
-        </w:rPr>
-      </w:pPr>
     </w:p>
     <w:p>
       <w:pPr>

</xml_diff>